<commit_message>
Report done, python done, zipped
</commit_message>
<xml_diff>
--- a/Lab_2_Group_11_Report.docx
+++ b/Lab_2_Group_11_Report.docx
@@ -54,7 +54,43 @@
           <w:color w:val="000000"/>
           <w:szCs w:val="22"/>
         </w:rPr>
-        <w:t>ECSE 420                                                                                             Yordan Neshev - 260587938</w:t>
+        <w:t xml:space="preserve">ECSE 420                                                                                             </w:t>
+      </w:r>
+      <w:proofErr w:type="spellStart"/>
+      <w:r>
+        <w:rPr>
+          <w:rFonts w:ascii="Times New Roman" w:eastAsia="Times New Roman" w:hAnsi="Times New Roman" w:cs="Times New Roman"/>
+          <w:color w:val="000000"/>
+          <w:szCs w:val="22"/>
+        </w:rPr>
+        <w:t>Yordan</w:t>
+      </w:r>
+      <w:proofErr w:type="spellEnd"/>
+      <w:r>
+        <w:rPr>
+          <w:rFonts w:ascii="Times New Roman" w:eastAsia="Times New Roman" w:hAnsi="Times New Roman" w:cs="Times New Roman"/>
+          <w:color w:val="000000"/>
+          <w:szCs w:val="22"/>
+        </w:rPr>
+        <w:t xml:space="preserve"> </w:t>
+      </w:r>
+      <w:proofErr w:type="spellStart"/>
+      <w:r>
+        <w:rPr>
+          <w:rFonts w:ascii="Times New Roman" w:eastAsia="Times New Roman" w:hAnsi="Times New Roman" w:cs="Times New Roman"/>
+          <w:color w:val="000000"/>
+          <w:szCs w:val="22"/>
+        </w:rPr>
+        <w:t>Neshev</w:t>
+      </w:r>
+      <w:proofErr w:type="spellEnd"/>
+      <w:r>
+        <w:rPr>
+          <w:rFonts w:ascii="Times New Roman" w:eastAsia="Times New Roman" w:hAnsi="Times New Roman" w:cs="Times New Roman"/>
+          <w:color w:val="000000"/>
+          <w:szCs w:val="22"/>
+        </w:rPr>
+        <w:t xml:space="preserve"> - 260587938</w:t>
       </w:r>
     </w:p>
     <w:p>
@@ -352,17 +388,9 @@
           <w:sz w:val="32"/>
           <w:szCs w:val="29"/>
         </w:rPr>
-        <w:t>Prof. Zeljko Zilic</w:t>
-      </w:r>
-    </w:p>
-    <w:p>
-      <w:pPr>
-        <w:jc w:val="center"/>
-        <w:rPr>
-          <w:rFonts w:ascii="Times New Roman" w:eastAsia="Times New Roman" w:hAnsi="Times New Roman" w:cs="Times New Roman"/>
-          <w:sz w:val="28"/>
-        </w:rPr>
-      </w:pPr>
+        <w:t xml:space="preserve">Prof. </w:t>
+      </w:r>
+      <w:proofErr w:type="spellStart"/>
       <w:r>
         <w:rPr>
           <w:rFonts w:ascii="Times New Roman" w:eastAsia="Times New Roman" w:hAnsi="Times New Roman" w:cs="Times New Roman"/>
@@ -370,6 +398,45 @@
           <w:sz w:val="32"/>
           <w:szCs w:val="29"/>
         </w:rPr>
+        <w:t>Zeljko</w:t>
+      </w:r>
+      <w:proofErr w:type="spellEnd"/>
+      <w:r>
+        <w:rPr>
+          <w:rFonts w:ascii="Times New Roman" w:eastAsia="Times New Roman" w:hAnsi="Times New Roman" w:cs="Times New Roman"/>
+          <w:color w:val="000000"/>
+          <w:sz w:val="32"/>
+          <w:szCs w:val="29"/>
+        </w:rPr>
+        <w:t xml:space="preserve"> </w:t>
+      </w:r>
+      <w:proofErr w:type="spellStart"/>
+      <w:r>
+        <w:rPr>
+          <w:rFonts w:ascii="Times New Roman" w:eastAsia="Times New Roman" w:hAnsi="Times New Roman" w:cs="Times New Roman"/>
+          <w:color w:val="000000"/>
+          <w:sz w:val="32"/>
+          <w:szCs w:val="29"/>
+        </w:rPr>
+        <w:t>Zilic</w:t>
+      </w:r>
+      <w:proofErr w:type="spellEnd"/>
+    </w:p>
+    <w:p>
+      <w:pPr>
+        <w:jc w:val="center"/>
+        <w:rPr>
+          <w:rFonts w:ascii="Times New Roman" w:eastAsia="Times New Roman" w:hAnsi="Times New Roman" w:cs="Times New Roman"/>
+          <w:sz w:val="28"/>
+        </w:rPr>
+      </w:pPr>
+      <w:r>
+        <w:rPr>
+          <w:rFonts w:ascii="Times New Roman" w:eastAsia="Times New Roman" w:hAnsi="Times New Roman" w:cs="Times New Roman"/>
+          <w:color w:val="000000"/>
+          <w:sz w:val="32"/>
+          <w:szCs w:val="29"/>
+        </w:rPr>
         <w:t>McGill Faculty of Engineering</w:t>
       </w:r>
     </w:p>
@@ -574,7 +641,21 @@
         <w:rPr>
           <w:rFonts w:ascii="Times New Roman" w:hAnsi="Times New Roman" w:cs="Times New Roman"/>
         </w:rPr>
-        <w:t>The finite element model allows to simulate a complex physical object as a group of simple object that behave and interact with each other according to physical laws and properties of the object itself. For the simulation, it was required to introduce a perturbation to the simulated surface. The perturbation then would propagate</w:t>
+        <w:t xml:space="preserve">The finite element model allows </w:t>
+      </w:r>
+      <w:proofErr w:type="gramStart"/>
+      <w:r>
+        <w:rPr>
+          <w:rFonts w:ascii="Times New Roman" w:hAnsi="Times New Roman" w:cs="Times New Roman"/>
+        </w:rPr>
+        <w:t>to simulate</w:t>
+      </w:r>
+      <w:proofErr w:type="gramEnd"/>
+      <w:r>
+        <w:rPr>
+          <w:rFonts w:ascii="Times New Roman" w:hAnsi="Times New Roman" w:cs="Times New Roman"/>
+        </w:rPr>
+        <w:t xml:space="preserve"> a complex physical object as a group of simple object that behave and interact with each other according to physical laws and properties of the object itself. For the simulation, it was required to introduce a perturbation to the simulated surface. The perturbation then would propagate</w:t>
       </w:r>
       <w:r>
         <w:rPr>
@@ -622,7 +703,21 @@
         <w:rPr>
           <w:rFonts w:ascii="Times New Roman" w:hAnsi="Times New Roman" w:cs="Times New Roman"/>
         </w:rPr>
-        <w:t xml:space="preserve">as a 2 dimensional NxN grid with an element (node) at each position in the grid. </w:t>
+        <w:t xml:space="preserve">as a 2 dimensional </w:t>
+      </w:r>
+      <w:proofErr w:type="spellStart"/>
+      <w:r>
+        <w:rPr>
+          <w:rFonts w:ascii="Times New Roman" w:hAnsi="Times New Roman" w:cs="Times New Roman"/>
+        </w:rPr>
+        <w:t>NxN</w:t>
+      </w:r>
+      <w:proofErr w:type="spellEnd"/>
+      <w:r>
+        <w:rPr>
+          <w:rFonts w:ascii="Times New Roman" w:hAnsi="Times New Roman" w:cs="Times New Roman"/>
+        </w:rPr>
+        <w:t xml:space="preserve"> grid with an element (node) at each position in the grid. </w:t>
       </w:r>
       <w:r>
         <w:rPr>
@@ -1028,7 +1123,18 @@
           <w:sz w:val="22"/>
           <w:szCs w:val="22"/>
         </w:rPr>
-        <w:t>An example of a 4x4 mesh setup</w:t>
+        <w:t xml:space="preserve">An example of a 4x4 mesh </w:t>
+      </w:r>
+      <w:proofErr w:type="gramStart"/>
+      <w:r>
+        <w:rPr>
+          <w:rFonts w:ascii="Times New Roman" w:hAnsi="Times New Roman" w:cs="Times New Roman"/>
+          <w:b/>
+          <w:i/>
+          <w:sz w:val="22"/>
+          <w:szCs w:val="22"/>
+        </w:rPr>
+        <w:t>setup</w:t>
       </w:r>
       <w:r>
         <w:rPr>
@@ -1051,6 +1157,7 @@
         </w:rPr>
         <w:t>1</w:t>
       </w:r>
+      <w:proofErr w:type="gramEnd"/>
     </w:p>
     <w:p>
       <w:pPr>
@@ -1117,7 +1224,21 @@
         <w:rPr>
           <w:rFonts w:ascii="Times New Roman" w:hAnsi="Times New Roman" w:cs="Times New Roman"/>
         </w:rPr>
-        <w:t xml:space="preserve"> can be observed at several consecutive iterations. Hence, the update iteration at each iteration can be thus followed: </w:t>
+        <w:t xml:space="preserve"> can be observed at several consecutive iterations. Hence, the update iteration </w:t>
+      </w:r>
+      <w:proofErr w:type="gramStart"/>
+      <w:r>
+        <w:rPr>
+          <w:rFonts w:ascii="Times New Roman" w:hAnsi="Times New Roman" w:cs="Times New Roman"/>
+        </w:rPr>
+        <w:t>at each iteration</w:t>
+      </w:r>
+      <w:proofErr w:type="gramEnd"/>
+      <w:r>
+        <w:rPr>
+          <w:rFonts w:ascii="Times New Roman" w:hAnsi="Times New Roman" w:cs="Times New Roman"/>
+        </w:rPr>
+        <w:t xml:space="preserve"> can be thus followed: </w:t>
       </w:r>
     </w:p>
     <w:p>
@@ -1409,7 +1530,18 @@
           <w:szCs w:val="22"/>
         </w:rPr>
         <w:tab/>
-        <w:t>Fig.2 (Elements update sequence at consecutive iterations</w:t>
+        <w:t xml:space="preserve">Fig.2 (Elements update sequence at consecutive </w:t>
+      </w:r>
+      <w:proofErr w:type="gramStart"/>
+      <w:r>
+        <w:rPr>
+          <w:rFonts w:ascii="Times New Roman" w:hAnsi="Times New Roman" w:cs="Times New Roman"/>
+          <w:b/>
+          <w:i/>
+          <w:sz w:val="22"/>
+          <w:szCs w:val="22"/>
+        </w:rPr>
+        <w:t>iterations</w:t>
       </w:r>
       <w:r>
         <w:rPr>
@@ -1432,6 +1564,7 @@
         </w:rPr>
         <w:t>1</w:t>
       </w:r>
+      <w:proofErr w:type="gramEnd"/>
     </w:p>
     <w:p>
       <w:pPr>
@@ -1513,11 +1646,19 @@
         </w:rPr>
         <w:tab/>
       </w:r>
-      <w:r>
-        <w:rPr>
-          <w:rFonts w:ascii="Times New Roman" w:hAnsi="Times New Roman" w:cs="Times New Roman"/>
-        </w:rPr>
-        <w:t xml:space="preserve">At each iteration demonstrated above, the node vertical displacement updates must follow a specific set of equations that represents the displacement updates of each part of the surface. </w:t>
+      <w:proofErr w:type="gramStart"/>
+      <w:r>
+        <w:rPr>
+          <w:rFonts w:ascii="Times New Roman" w:hAnsi="Times New Roman" w:cs="Times New Roman"/>
+        </w:rPr>
+        <w:t>At each iteration</w:t>
+      </w:r>
+      <w:proofErr w:type="gramEnd"/>
+      <w:r>
+        <w:rPr>
+          <w:rFonts w:ascii="Times New Roman" w:hAnsi="Times New Roman" w:cs="Times New Roman"/>
+        </w:rPr>
+        <w:t xml:space="preserve"> demonstrated above, the node vertical displacement updates must follow a specific set of equations that represents the displacement updates of each part of the surface. </w:t>
       </w:r>
       <w:r>
         <w:rPr>
@@ -1718,7 +1859,18 @@
           <w:sz w:val="22"/>
           <w:szCs w:val="22"/>
         </w:rPr>
-        <w:t>Center nodes vertical displacement update formula</w:t>
+        <w:t xml:space="preserve">Center nodes vertical displacement update </w:t>
+      </w:r>
+      <w:proofErr w:type="gramStart"/>
+      <w:r>
+        <w:rPr>
+          <w:rFonts w:ascii="Times New Roman" w:hAnsi="Times New Roman" w:cs="Times New Roman"/>
+          <w:b/>
+          <w:i/>
+          <w:sz w:val="22"/>
+          <w:szCs w:val="22"/>
+        </w:rPr>
+        <w:t>formula</w:t>
       </w:r>
       <w:r>
         <w:rPr>
@@ -1741,6 +1893,7 @@
         </w:rPr>
         <w:t>1</w:t>
       </w:r>
+      <w:proofErr w:type="gramEnd"/>
     </w:p>
     <w:p>
       <w:pPr>
@@ -1757,12 +1910,30 @@
         <w:lastRenderedPageBreak/>
         <w:t xml:space="preserve">The elements that </w:t>
       </w:r>
-      <w:r>
-        <w:rPr>
-          <w:rFonts w:ascii="Times New Roman" w:hAnsi="Times New Roman" w:cs="Times New Roman"/>
-          <w:i/>
-        </w:rPr>
-        <w:t>u(i,j)</w:t>
+      <w:proofErr w:type="gramStart"/>
+      <w:r>
+        <w:rPr>
+          <w:rFonts w:ascii="Times New Roman" w:hAnsi="Times New Roman" w:cs="Times New Roman"/>
+          <w:i/>
+        </w:rPr>
+        <w:t>u(</w:t>
+      </w:r>
+      <w:proofErr w:type="spellStart"/>
+      <w:proofErr w:type="gramEnd"/>
+      <w:r>
+        <w:rPr>
+          <w:rFonts w:ascii="Times New Roman" w:hAnsi="Times New Roman" w:cs="Times New Roman"/>
+          <w:i/>
+        </w:rPr>
+        <w:t>i,j</w:t>
+      </w:r>
+      <w:proofErr w:type="spellEnd"/>
+      <w:r>
+        <w:rPr>
+          <w:rFonts w:ascii="Times New Roman" w:hAnsi="Times New Roman" w:cs="Times New Roman"/>
+          <w:i/>
+        </w:rPr>
+        <w:t>)</w:t>
       </w:r>
       <w:r>
         <w:rPr>
@@ -1806,12 +1977,21 @@
           <w:rFonts w:ascii="Times New Roman" w:hAnsi="Times New Roman" w:cs="Times New Roman"/>
         </w:rPr>
       </w:pPr>
-      <w:r>
-        <w:rPr>
-          <w:rFonts w:ascii="Times New Roman" w:hAnsi="Times New Roman" w:cs="Times New Roman"/>
-          <w:i/>
-        </w:rPr>
-        <w:t>u1(i-1,j</w:t>
+      <w:proofErr w:type="gramStart"/>
+      <w:r>
+        <w:rPr>
+          <w:rFonts w:ascii="Times New Roman" w:hAnsi="Times New Roman" w:cs="Times New Roman"/>
+          <w:i/>
+        </w:rPr>
+        <w:t>u1</w:t>
+      </w:r>
+      <w:proofErr w:type="gramEnd"/>
+      <w:r>
+        <w:rPr>
+          <w:rFonts w:ascii="Times New Roman" w:hAnsi="Times New Roman" w:cs="Times New Roman"/>
+          <w:i/>
+        </w:rPr>
+        <w:t>(i-1,j</w:t>
       </w:r>
       <w:r>
         <w:rPr>
@@ -1847,12 +2027,21 @@
           <w:rFonts w:ascii="Times New Roman" w:hAnsi="Times New Roman" w:cs="Times New Roman"/>
         </w:rPr>
       </w:pPr>
-      <w:r>
-        <w:rPr>
-          <w:rFonts w:ascii="Times New Roman" w:hAnsi="Times New Roman" w:cs="Times New Roman"/>
-          <w:i/>
-        </w:rPr>
-        <w:t>u1(i+1,j)</w:t>
+      <w:proofErr w:type="gramStart"/>
+      <w:r>
+        <w:rPr>
+          <w:rFonts w:ascii="Times New Roman" w:hAnsi="Times New Roman" w:cs="Times New Roman"/>
+          <w:i/>
+        </w:rPr>
+        <w:t>u1</w:t>
+      </w:r>
+      <w:proofErr w:type="gramEnd"/>
+      <w:r>
+        <w:rPr>
+          <w:rFonts w:ascii="Times New Roman" w:hAnsi="Times New Roman" w:cs="Times New Roman"/>
+          <w:i/>
+        </w:rPr>
+        <w:t>(i+1,j)</w:t>
       </w:r>
       <w:r>
         <w:rPr>
@@ -1881,12 +2070,21 @@
           <w:rFonts w:ascii="Times New Roman" w:hAnsi="Times New Roman" w:cs="Times New Roman"/>
         </w:rPr>
       </w:pPr>
-      <w:r>
-        <w:rPr>
-          <w:rFonts w:ascii="Times New Roman" w:hAnsi="Times New Roman" w:cs="Times New Roman"/>
-          <w:i/>
-        </w:rPr>
-        <w:t>u1(i,j+1)</w:t>
+      <w:proofErr w:type="gramStart"/>
+      <w:r>
+        <w:rPr>
+          <w:rFonts w:ascii="Times New Roman" w:hAnsi="Times New Roman" w:cs="Times New Roman"/>
+          <w:i/>
+        </w:rPr>
+        <w:t>u1</w:t>
+      </w:r>
+      <w:proofErr w:type="gramEnd"/>
+      <w:r>
+        <w:rPr>
+          <w:rFonts w:ascii="Times New Roman" w:hAnsi="Times New Roman" w:cs="Times New Roman"/>
+          <w:i/>
+        </w:rPr>
+        <w:t>(i,j+1)</w:t>
       </w:r>
       <w:r>
         <w:rPr>
@@ -1927,12 +2125,21 @@
           <w:rFonts w:ascii="Times New Roman" w:hAnsi="Times New Roman" w:cs="Times New Roman"/>
         </w:rPr>
       </w:pPr>
-      <w:r>
-        <w:rPr>
-          <w:rFonts w:ascii="Times New Roman" w:hAnsi="Times New Roman" w:cs="Times New Roman"/>
-          <w:i/>
-        </w:rPr>
-        <w:t>u1(i1,j-1)</w:t>
+      <w:proofErr w:type="gramStart"/>
+      <w:r>
+        <w:rPr>
+          <w:rFonts w:ascii="Times New Roman" w:hAnsi="Times New Roman" w:cs="Times New Roman"/>
+          <w:i/>
+        </w:rPr>
+        <w:t>u1</w:t>
+      </w:r>
+      <w:proofErr w:type="gramEnd"/>
+      <w:r>
+        <w:rPr>
+          <w:rFonts w:ascii="Times New Roman" w:hAnsi="Times New Roman" w:cs="Times New Roman"/>
+          <w:i/>
+        </w:rPr>
+        <w:t>(i1,j-1)</w:t>
       </w:r>
       <w:r>
         <w:rPr>
@@ -1961,19 +2168,44 @@
           <w:rFonts w:ascii="Times New Roman" w:hAnsi="Times New Roman" w:cs="Times New Roman"/>
         </w:rPr>
       </w:pPr>
-      <w:r>
-        <w:rPr>
-          <w:rFonts w:ascii="Times New Roman" w:hAnsi="Times New Roman" w:cs="Times New Roman"/>
-          <w:i/>
-        </w:rPr>
-        <w:t>u2(i,</w:t>
-      </w:r>
-      <w:r>
-        <w:rPr>
-          <w:rFonts w:ascii="Times New Roman" w:hAnsi="Times New Roman" w:cs="Times New Roman"/>
-          <w:i/>
-        </w:rPr>
-        <w:t>j)</w:t>
+      <w:proofErr w:type="gramStart"/>
+      <w:r>
+        <w:rPr>
+          <w:rFonts w:ascii="Times New Roman" w:hAnsi="Times New Roman" w:cs="Times New Roman"/>
+          <w:i/>
+        </w:rPr>
+        <w:t>u2</w:t>
+      </w:r>
+      <w:proofErr w:type="gramEnd"/>
+      <w:r>
+        <w:rPr>
+          <w:rFonts w:ascii="Times New Roman" w:hAnsi="Times New Roman" w:cs="Times New Roman"/>
+          <w:i/>
+        </w:rPr>
+        <w:t>(</w:t>
+      </w:r>
+      <w:proofErr w:type="spellStart"/>
+      <w:r>
+        <w:rPr>
+          <w:rFonts w:ascii="Times New Roman" w:hAnsi="Times New Roman" w:cs="Times New Roman"/>
+          <w:i/>
+        </w:rPr>
+        <w:t>i,</w:t>
+      </w:r>
+      <w:r>
+        <w:rPr>
+          <w:rFonts w:ascii="Times New Roman" w:hAnsi="Times New Roman" w:cs="Times New Roman"/>
+          <w:i/>
+        </w:rPr>
+        <w:t>j</w:t>
+      </w:r>
+      <w:proofErr w:type="spellEnd"/>
+      <w:r>
+        <w:rPr>
+          <w:rFonts w:ascii="Times New Roman" w:hAnsi="Times New Roman" w:cs="Times New Roman"/>
+          <w:i/>
+        </w:rPr>
+        <w:t>)</w:t>
       </w:r>
       <w:r>
         <w:rPr>
@@ -2433,7 +2665,18 @@
           <w:sz w:val="22"/>
           <w:szCs w:val="22"/>
         </w:rPr>
-        <w:t>Edge nodes vertical displacement update relation</w:t>
+        <w:t xml:space="preserve">Edge nodes vertical displacement update </w:t>
+      </w:r>
+      <w:proofErr w:type="gramStart"/>
+      <w:r>
+        <w:rPr>
+          <w:rFonts w:ascii="Times New Roman" w:hAnsi="Times New Roman" w:cs="Times New Roman"/>
+          <w:b/>
+          <w:i/>
+          <w:sz w:val="22"/>
+          <w:szCs w:val="22"/>
+        </w:rPr>
+        <w:t>relation</w:t>
       </w:r>
       <w:r>
         <w:rPr>
@@ -2456,48 +2699,99 @@
         </w:rPr>
         <w:t>1</w:t>
       </w:r>
-    </w:p>
-    <w:p>
-      <w:pPr>
-        <w:spacing w:line="276" w:lineRule="auto"/>
-        <w:jc w:val="both"/>
-        <w:rPr>
-          <w:rFonts w:ascii="Times New Roman" w:hAnsi="Times New Roman" w:cs="Times New Roman"/>
-          <w:b/>
-        </w:rPr>
-      </w:pPr>
-    </w:p>
-    <w:p>
-      <w:pPr>
-        <w:spacing w:line="276" w:lineRule="auto"/>
-        <w:jc w:val="both"/>
-        <w:rPr>
-          <w:rFonts w:ascii="Times New Roman" w:hAnsi="Times New Roman" w:cs="Times New Roman"/>
-        </w:rPr>
-      </w:pPr>
-    </w:p>
-    <w:p>
-      <w:pPr>
-        <w:spacing w:line="276" w:lineRule="auto"/>
-        <w:jc w:val="both"/>
-        <w:rPr>
-          <w:rFonts w:ascii="Times New Roman" w:hAnsi="Times New Roman" w:cs="Times New Roman"/>
-        </w:rPr>
-      </w:pPr>
-    </w:p>
-    <w:p>
-      <w:pPr>
-        <w:spacing w:line="276" w:lineRule="auto"/>
-        <w:jc w:val="both"/>
-        <w:rPr>
-          <w:rFonts w:ascii="Times New Roman" w:hAnsi="Times New Roman" w:cs="Times New Roman"/>
-        </w:rPr>
-      </w:pPr>
-      <w:r>
-        <w:rPr>
-          <w:rFonts w:ascii="Times New Roman" w:hAnsi="Times New Roman" w:cs="Times New Roman"/>
-        </w:rPr>
-        <w:t xml:space="preserve">As it can be observed, nodes described above are situated on the the upper, lower, left and right edges, where i and j indices are limited between 1 and N, the grid size. As well, each of the node in the edge depends only and only on the current displacement of the adjacent node in the center. This is important for node displacement sharing as </w:t>
+      <w:proofErr w:type="gramEnd"/>
+    </w:p>
+    <w:p>
+      <w:pPr>
+        <w:spacing w:line="276" w:lineRule="auto"/>
+        <w:jc w:val="both"/>
+        <w:rPr>
+          <w:rFonts w:ascii="Times New Roman" w:hAnsi="Times New Roman" w:cs="Times New Roman"/>
+          <w:b/>
+        </w:rPr>
+      </w:pPr>
+    </w:p>
+    <w:p>
+      <w:pPr>
+        <w:spacing w:line="276" w:lineRule="auto"/>
+        <w:jc w:val="both"/>
+        <w:rPr>
+          <w:rFonts w:ascii="Times New Roman" w:hAnsi="Times New Roman" w:cs="Times New Roman"/>
+        </w:rPr>
+      </w:pPr>
+    </w:p>
+    <w:p>
+      <w:pPr>
+        <w:spacing w:line="276" w:lineRule="auto"/>
+        <w:jc w:val="both"/>
+        <w:rPr>
+          <w:rFonts w:ascii="Times New Roman" w:hAnsi="Times New Roman" w:cs="Times New Roman"/>
+        </w:rPr>
+      </w:pPr>
+    </w:p>
+    <w:p>
+      <w:pPr>
+        <w:spacing w:line="276" w:lineRule="auto"/>
+        <w:jc w:val="both"/>
+        <w:rPr>
+          <w:rFonts w:ascii="Times New Roman" w:hAnsi="Times New Roman" w:cs="Times New Roman"/>
+        </w:rPr>
+      </w:pPr>
+      <w:r>
+        <w:rPr>
+          <w:rFonts w:ascii="Times New Roman" w:hAnsi="Times New Roman" w:cs="Times New Roman"/>
+        </w:rPr>
+        <w:t xml:space="preserve">As it can be observed, nodes described above are situated on </w:t>
+      </w:r>
+      <w:proofErr w:type="gramStart"/>
+      <w:r>
+        <w:rPr>
+          <w:rFonts w:ascii="Times New Roman" w:hAnsi="Times New Roman" w:cs="Times New Roman"/>
+        </w:rPr>
+        <w:t xml:space="preserve">the </w:t>
+      </w:r>
+      <w:proofErr w:type="spellStart"/>
+      <w:r>
+        <w:rPr>
+          <w:rFonts w:ascii="Times New Roman" w:hAnsi="Times New Roman" w:cs="Times New Roman"/>
+        </w:rPr>
+        <w:t>the</w:t>
+      </w:r>
+      <w:proofErr w:type="spellEnd"/>
+      <w:proofErr w:type="gramEnd"/>
+      <w:r>
+        <w:rPr>
+          <w:rFonts w:ascii="Times New Roman" w:hAnsi="Times New Roman" w:cs="Times New Roman"/>
+        </w:rPr>
+        <w:t xml:space="preserve"> upper, lower, left and right edges, where </w:t>
+      </w:r>
+      <w:proofErr w:type="spellStart"/>
+      <w:r>
+        <w:rPr>
+          <w:rFonts w:ascii="Times New Roman" w:hAnsi="Times New Roman" w:cs="Times New Roman"/>
+        </w:rPr>
+        <w:t>i</w:t>
+      </w:r>
+      <w:proofErr w:type="spellEnd"/>
+      <w:r>
+        <w:rPr>
+          <w:rFonts w:ascii="Times New Roman" w:hAnsi="Times New Roman" w:cs="Times New Roman"/>
+        </w:rPr>
+        <w:t xml:space="preserve"> and j indices are limited between 1 and N, the grid size. As well, each of the node in the edge depends only and only on the current displacement of the adjacent node in the center. This is important for node displacement </w:t>
+      </w:r>
+      <w:proofErr w:type="gramStart"/>
+      <w:r>
+        <w:rPr>
+          <w:rFonts w:ascii="Times New Roman" w:hAnsi="Times New Roman" w:cs="Times New Roman"/>
+        </w:rPr>
+        <w:t>sharing</w:t>
+      </w:r>
+      <w:proofErr w:type="gramEnd"/>
+      <w:r>
+        <w:rPr>
+          <w:rFonts w:ascii="Times New Roman" w:hAnsi="Times New Roman" w:cs="Times New Roman"/>
+        </w:rPr>
+        <w:t xml:space="preserve"> as </w:t>
       </w:r>
       <w:r>
         <w:rPr>
@@ -2790,7 +3084,18 @@
           <w:sz w:val="22"/>
           <w:szCs w:val="22"/>
         </w:rPr>
-        <w:t>Edge nodes vertical displacement update relation</w:t>
+        <w:t xml:space="preserve">Edge nodes vertical displacement update </w:t>
+      </w:r>
+      <w:proofErr w:type="gramStart"/>
+      <w:r>
+        <w:rPr>
+          <w:rFonts w:ascii="Times New Roman" w:hAnsi="Times New Roman" w:cs="Times New Roman"/>
+          <w:b/>
+          <w:i/>
+          <w:sz w:val="22"/>
+          <w:szCs w:val="22"/>
+        </w:rPr>
+        <w:t>relation</w:t>
       </w:r>
       <w:r>
         <w:rPr>
@@ -2813,6 +3118,7 @@
         </w:rPr>
         <w:t>1</w:t>
       </w:r>
+      <w:proofErr w:type="gramEnd"/>
     </w:p>
     <w:p>
       <w:pPr>
@@ -2861,12 +3167,21 @@
         </w:rPr>
         <w:t xml:space="preserve">one can observe that the upper corner values, </w:t>
       </w:r>
-      <w:r>
-        <w:rPr>
-          <w:rFonts w:ascii="Times New Roman" w:hAnsi="Times New Roman" w:cs="Times New Roman"/>
-          <w:i/>
-        </w:rPr>
-        <w:t>u(0,i)</w:t>
+      <w:proofErr w:type="gramStart"/>
+      <w:r>
+        <w:rPr>
+          <w:rFonts w:ascii="Times New Roman" w:hAnsi="Times New Roman" w:cs="Times New Roman"/>
+          <w:i/>
+        </w:rPr>
+        <w:t>u(</w:t>
+      </w:r>
+      <w:proofErr w:type="gramEnd"/>
+      <w:r>
+        <w:rPr>
+          <w:rFonts w:ascii="Times New Roman" w:hAnsi="Times New Roman" w:cs="Times New Roman"/>
+          <w:i/>
+        </w:rPr>
+        <w:t>0,i)</w:t>
       </w:r>
       <w:r>
         <w:rPr>
@@ -2885,7 +3200,35 @@
         <w:rPr>
           <w:rFonts w:ascii="Times New Roman" w:hAnsi="Times New Roman" w:cs="Times New Roman"/>
         </w:rPr>
-        <w:t xml:space="preserve"> depend on adjacent element from the upper edge. As well, the left and right lower corners, depend from adjacent elements from left and right edge respectively. Just like the edge updates, the corner vertical displacement updates depend on their neighbors current updated displacement. Thus, the corner displacement updates happen strictly following the edge update event. </w:t>
+        <w:t xml:space="preserve"> depend on adjacent element from the upper edge. As well, the left and right lower </w:t>
+      </w:r>
+      <w:proofErr w:type="gramStart"/>
+      <w:r>
+        <w:rPr>
+          <w:rFonts w:ascii="Times New Roman" w:hAnsi="Times New Roman" w:cs="Times New Roman"/>
+        </w:rPr>
+        <w:t>corners,</w:t>
+      </w:r>
+      <w:proofErr w:type="gramEnd"/>
+      <w:r>
+        <w:rPr>
+          <w:rFonts w:ascii="Times New Roman" w:hAnsi="Times New Roman" w:cs="Times New Roman"/>
+        </w:rPr>
+        <w:t xml:space="preserve"> depend from adjacent elements from left and right edge respectively. Just like the edge updates, the corner vertical displacement updates depend on their </w:t>
+      </w:r>
+      <w:proofErr w:type="gramStart"/>
+      <w:r>
+        <w:rPr>
+          <w:rFonts w:ascii="Times New Roman" w:hAnsi="Times New Roman" w:cs="Times New Roman"/>
+        </w:rPr>
+        <w:t>neighbors</w:t>
+      </w:r>
+      <w:proofErr w:type="gramEnd"/>
+      <w:r>
+        <w:rPr>
+          <w:rFonts w:ascii="Times New Roman" w:hAnsi="Times New Roman" w:cs="Times New Roman"/>
+        </w:rPr>
+        <w:t xml:space="preserve"> current updated displacement. Thus, the corner displacement updates happen strictly following the edge update event. </w:t>
       </w:r>
     </w:p>
     <w:p>
@@ -2948,11 +3291,19 @@
         <w:tab/>
         <w:t xml:space="preserve">The algorithm we setup follows the update formulas above </w:t>
       </w:r>
-      <w:r>
-        <w:rPr>
-          <w:rFonts w:ascii="Times New Roman" w:hAnsi="Times New Roman" w:cs="Times New Roman"/>
-        </w:rPr>
-        <w:t>at each iteration. First, we setup</w:t>
+      <w:proofErr w:type="gramStart"/>
+      <w:r>
+        <w:rPr>
+          <w:rFonts w:ascii="Times New Roman" w:hAnsi="Times New Roman" w:cs="Times New Roman"/>
+        </w:rPr>
+        <w:t>at each iteration</w:t>
+      </w:r>
+      <w:proofErr w:type="gramEnd"/>
+      <w:r>
+        <w:rPr>
+          <w:rFonts w:ascii="Times New Roman" w:hAnsi="Times New Roman" w:cs="Times New Roman"/>
+        </w:rPr>
+        <w:t>. First, we setup</w:t>
       </w:r>
       <w:r>
         <w:rPr>
@@ -2976,7 +3327,21 @@
         <w:rPr>
           <w:rFonts w:ascii="Times New Roman" w:hAnsi="Times New Roman" w:cs="Times New Roman"/>
         </w:rPr>
-        <w:t xml:space="preserve">iterations recorded (u2,u1,u) where u2 is the vertical displacement at t-2, u1 is the vertical displacement at t-1 and u is the current value that is updated. </w:t>
+        <w:t>iterations recorded (u2</w:t>
+      </w:r>
+      <w:proofErr w:type="gramStart"/>
+      <w:r>
+        <w:rPr>
+          <w:rFonts w:ascii="Times New Roman" w:hAnsi="Times New Roman" w:cs="Times New Roman"/>
+        </w:rPr>
+        <w:t>,u1,u</w:t>
+      </w:r>
+      <w:proofErr w:type="gramEnd"/>
+      <w:r>
+        <w:rPr>
+          <w:rFonts w:ascii="Times New Roman" w:hAnsi="Times New Roman" w:cs="Times New Roman"/>
+        </w:rPr>
+        <w:t xml:space="preserve">) where u2 is the vertical displacement at t-2, u1 is the vertical displacement at t-1 and u is the current value that is updated. </w:t>
       </w:r>
     </w:p>
     <w:p>
@@ -3046,7 +3411,21 @@
         <w:rPr>
           <w:rFonts w:ascii="Times New Roman" w:hAnsi="Times New Roman" w:cs="Times New Roman"/>
         </w:rPr>
-        <w:t xml:space="preserve">Thus, in case of a 4x4 grid, each rank is assigned 1 node and is responsible to get and send values to all of its neighbors. On the other hand, a larger grid (512x512), will result each rank having a cluster of the nodes, where each node needs to be updated according to the rules described above.  For an instance, if we call the algorithm with 512x512 grid with 32 </w:t>
+        <w:t>Thus, in case of a 4x4 grid, each rank is assigned 1 node and is responsible to get and send values to all of its neighbors. On the other hand, a larger grid (512x512</w:t>
+      </w:r>
+      <w:proofErr w:type="gramStart"/>
+      <w:r>
+        <w:rPr>
+          <w:rFonts w:ascii="Times New Roman" w:hAnsi="Times New Roman" w:cs="Times New Roman"/>
+        </w:rPr>
+        <w:t>),</w:t>
+      </w:r>
+      <w:proofErr w:type="gramEnd"/>
+      <w:r>
+        <w:rPr>
+          <w:rFonts w:ascii="Times New Roman" w:hAnsi="Times New Roman" w:cs="Times New Roman"/>
+        </w:rPr>
+        <w:t xml:space="preserve"> will result each rank having a cluster of the nodes, where each node needs to be updated according to the rules described above.  For an instance, if we call the algorithm with 512x512 grid with 32 </w:t>
       </w:r>
       <w:r>
         <w:rPr>
@@ -3437,7 +3816,14 @@
         <w:rPr>
           <w:rFonts w:ascii="Times New Roman" w:hAnsi="Times New Roman" w:cs="Times New Roman"/>
         </w:rPr>
-        <w:t>) and receive into its lower ghost row (offset + 1). The processes between 0 and n-1 could sent their first and last rows but receive into their first</w:t>
+        <w:t xml:space="preserve">) and receive into its lower ghost row (offset + 1). The processes between 0 and n-1 could sent their first and last rows but receive into their </w:t>
+      </w:r>
+      <w:proofErr w:type="spellStart"/>
+      <w:r>
+        <w:rPr>
+          <w:rFonts w:ascii="Times New Roman" w:hAnsi="Times New Roman" w:cs="Times New Roman"/>
+        </w:rPr>
+        <w:t>first</w:t>
       </w:r>
       <w:r>
         <w:rPr>
@@ -3445,6 +3831,7 @@
         </w:rPr>
         <w:t>_row</w:t>
       </w:r>
+      <w:proofErr w:type="spellEnd"/>
       <w:r>
         <w:rPr>
           <w:rFonts w:ascii="Times New Roman" w:hAnsi="Times New Roman" w:cs="Times New Roman"/>
@@ -3461,7 +3848,21 @@
         <w:rPr>
           <w:rFonts w:ascii="Times New Roman" w:hAnsi="Times New Roman" w:cs="Times New Roman"/>
         </w:rPr>
-        <w:t>row and last_row + 1</w:t>
+        <w:t xml:space="preserve">row and </w:t>
+      </w:r>
+      <w:proofErr w:type="spellStart"/>
+      <w:r>
+        <w:rPr>
+          <w:rFonts w:ascii="Times New Roman" w:hAnsi="Times New Roman" w:cs="Times New Roman"/>
+        </w:rPr>
+        <w:t>last_row</w:t>
+      </w:r>
+      <w:proofErr w:type="spellEnd"/>
+      <w:r>
+        <w:rPr>
+          <w:rFonts w:ascii="Times New Roman" w:hAnsi="Times New Roman" w:cs="Times New Roman"/>
+        </w:rPr>
+        <w:t xml:space="preserve"> + 1</w:t>
       </w:r>
       <w:r>
         <w:rPr>
@@ -3740,8 +4141,21 @@
           <w:sz w:val="22"/>
           <w:szCs w:val="22"/>
         </w:rPr>
-        <w:t>Case of 512x512 necessary temporary ghost rows for MPI send/recv</w:t>
-      </w:r>
+        <w:t>Case of 512x512 necessary temporary ghost rows for MPI send/</w:t>
+      </w:r>
+      <w:proofErr w:type="spellStart"/>
+      <w:proofErr w:type="gramStart"/>
+      <w:r>
+        <w:rPr>
+          <w:rFonts w:ascii="Times New Roman" w:hAnsi="Times New Roman" w:cs="Times New Roman"/>
+          <w:b/>
+          <w:i/>
+          <w:sz w:val="22"/>
+          <w:szCs w:val="22"/>
+        </w:rPr>
+        <w:t>recv</w:t>
+      </w:r>
+      <w:proofErr w:type="spellEnd"/>
       <w:r>
         <w:rPr>
           <w:rFonts w:ascii="Times New Roman" w:hAnsi="Times New Roman" w:cs="Times New Roman"/>
@@ -3763,6 +4177,7 @@
         </w:rPr>
         <w:t>1</w:t>
       </w:r>
+      <w:proofErr w:type="gramEnd"/>
     </w:p>
     <w:p>
       <w:pPr>
@@ -3827,7 +4242,14 @@
         <w:rPr>
           <w:rFonts w:ascii="Times New Roman" w:hAnsi="Times New Roman" w:cs="Times New Roman"/>
         </w:rPr>
-        <w:t xml:space="preserve"> to a loop that iterates over the specified amount of repetitions. At </w:t>
+        <w:t xml:space="preserve"> to a loop that iterates over the specified amount of repetitions. </w:t>
+      </w:r>
+      <w:proofErr w:type="gramStart"/>
+      <w:r>
+        <w:rPr>
+          <w:rFonts w:ascii="Times New Roman" w:hAnsi="Times New Roman" w:cs="Times New Roman"/>
+        </w:rPr>
+        <w:t xml:space="preserve">At </w:t>
       </w:r>
       <w:r>
         <w:rPr>
@@ -3845,7 +4267,14 @@
         <w:rPr>
           <w:rFonts w:ascii="Times New Roman" w:hAnsi="Times New Roman" w:cs="Times New Roman"/>
         </w:rPr>
-        <w:t xml:space="preserve">iteration, </w:t>
+        <w:t>iteration</w:t>
+      </w:r>
+      <w:proofErr w:type="gramEnd"/>
+      <w:r>
+        <w:rPr>
+          <w:rFonts w:ascii="Times New Roman" w:hAnsi="Times New Roman" w:cs="Times New Roman"/>
+        </w:rPr>
+        <w:t xml:space="preserve">, </w:t>
       </w:r>
       <w:r>
         <w:rPr>
@@ -3988,7 +4417,21 @@
         <w:rPr>
           <w:rFonts w:ascii="Times New Roman" w:hAnsi="Times New Roman" w:cs="Times New Roman"/>
         </w:rPr>
-        <w:t xml:space="preserve">dge, a center or a corner node and at which position this node is situated. This allows us to introduce several optimization in order to determine to which nodes the send must be done uniquely. Several extra data exchanges can be thus avoided. </w:t>
+        <w:t xml:space="preserve">dge, a center or a corner node and at which position this node is situated. This allows us to introduce several </w:t>
+      </w:r>
+      <w:proofErr w:type="gramStart"/>
+      <w:r>
+        <w:rPr>
+          <w:rFonts w:ascii="Times New Roman" w:hAnsi="Times New Roman" w:cs="Times New Roman"/>
+        </w:rPr>
+        <w:t>optimization</w:t>
+      </w:r>
+      <w:proofErr w:type="gramEnd"/>
+      <w:r>
+        <w:rPr>
+          <w:rFonts w:ascii="Times New Roman" w:hAnsi="Times New Roman" w:cs="Times New Roman"/>
+        </w:rPr>
+        <w:t xml:space="preserve"> in order to determine to which nodes the send must be done uniquely. Several extra data exchanges can be thus avoided. </w:t>
       </w:r>
       <w:r>
         <w:rPr>
@@ -4030,7 +4473,21 @@
         <w:rPr>
           <w:rFonts w:ascii="Times New Roman" w:hAnsi="Times New Roman" w:cs="Times New Roman"/>
         </w:rPr>
-        <w:t xml:space="preserve">sends u1’s of all center nodes it its neighbors, but not to the edges or corners, since the edges depend on center node’s current value and not the previous value. The newly updated value will be sent afterwards, when the upgrade process will happened (after calling the appropriate equation described above in the mathematical setup). In consequence, the edges wait </w:t>
+        <w:t xml:space="preserve">sends u1’s of all center nodes it its neighbors, but not to the edges or corners, since the edges depend on center node’s current value and not the previous value. The newly updated value will be sent afterwards, </w:t>
+      </w:r>
+      <w:proofErr w:type="gramStart"/>
+      <w:r>
+        <w:rPr>
+          <w:rFonts w:ascii="Times New Roman" w:hAnsi="Times New Roman" w:cs="Times New Roman"/>
+        </w:rPr>
+        <w:t>when the upgrade process will happened</w:t>
+      </w:r>
+      <w:proofErr w:type="gramEnd"/>
+      <w:r>
+        <w:rPr>
+          <w:rFonts w:ascii="Times New Roman" w:hAnsi="Times New Roman" w:cs="Times New Roman"/>
+        </w:rPr>
+        <w:t xml:space="preserve"> (after calling the appropriate equation described above in the mathematical setup). In consequence, the edges wait </w:t>
       </w:r>
       <w:r>
         <w:rPr>
@@ -4084,7 +4541,21 @@
         <w:rPr>
           <w:rFonts w:ascii="Times New Roman" w:hAnsi="Times New Roman" w:cs="Times New Roman"/>
         </w:rPr>
-        <w:t xml:space="preserve"> The receive will happen only and only the current center node values have been upgraded. Same happens for the corners. The upper </w:t>
+        <w:t xml:space="preserve"> The receive will happen only and only the current center node values have been upgraded. </w:t>
+      </w:r>
+      <w:proofErr w:type="gramStart"/>
+      <w:r>
+        <w:rPr>
+          <w:rFonts w:ascii="Times New Roman" w:hAnsi="Times New Roman" w:cs="Times New Roman"/>
+        </w:rPr>
+        <w:t>Same</w:t>
+      </w:r>
+      <w:proofErr w:type="gramEnd"/>
+      <w:r>
+        <w:rPr>
+          <w:rFonts w:ascii="Times New Roman" w:hAnsi="Times New Roman" w:cs="Times New Roman"/>
+        </w:rPr>
+        <w:t xml:space="preserve"> happens for the corners. The upper </w:t>
       </w:r>
       <w:r>
         <w:rPr>
@@ -4120,7 +4591,21 @@
         <w:rPr>
           <w:rFonts w:ascii="Times New Roman" w:hAnsi="Times New Roman" w:cs="Times New Roman"/>
         </w:rPr>
-        <w:t xml:space="preserve">send their u1’s to center nodes, then </w:t>
+        <w:t xml:space="preserve">send their u1’s to center nodes, </w:t>
+      </w:r>
+      <w:proofErr w:type="gramStart"/>
+      <w:r>
+        <w:rPr>
+          <w:rFonts w:ascii="Times New Roman" w:hAnsi="Times New Roman" w:cs="Times New Roman"/>
+        </w:rPr>
+        <w:t>then</w:t>
+      </w:r>
+      <w:proofErr w:type="gramEnd"/>
+      <w:r>
+        <w:rPr>
+          <w:rFonts w:ascii="Times New Roman" w:hAnsi="Times New Roman" w:cs="Times New Roman"/>
+        </w:rPr>
+        <w:t xml:space="preserve"> </w:t>
       </w:r>
       <w:r>
         <w:rPr>
@@ -4196,13 +4681,41 @@
         <w:rPr>
           <w:rFonts w:ascii="Times New Roman" w:hAnsi="Times New Roman" w:cs="Times New Roman"/>
         </w:rPr>
-        <w:t xml:space="preserve"> from that neighbor</w:t>
-      </w:r>
-      <w:r>
-        <w:rPr>
-          <w:rFonts w:ascii="Times New Roman" w:hAnsi="Times New Roman" w:cs="Times New Roman"/>
-        </w:rPr>
-        <w:t>, hence the neighbor is in the current process scope. Therefore, the node can directly access its neighbors value since the grid has been divided in the beginning and each node in the grid has been assigned an array of [u2,u1,u], which updates at each time step</w:t>
+        <w:t xml:space="preserve"> from that </w:t>
+      </w:r>
+      <w:proofErr w:type="gramStart"/>
+      <w:r>
+        <w:rPr>
+          <w:rFonts w:ascii="Times New Roman" w:hAnsi="Times New Roman" w:cs="Times New Roman"/>
+        </w:rPr>
+        <w:t>neighbor</w:t>
+      </w:r>
+      <w:r>
+        <w:rPr>
+          <w:rFonts w:ascii="Times New Roman" w:hAnsi="Times New Roman" w:cs="Times New Roman"/>
+        </w:rPr>
+        <w:t>,</w:t>
+      </w:r>
+      <w:proofErr w:type="gramEnd"/>
+      <w:r>
+        <w:rPr>
+          <w:rFonts w:ascii="Times New Roman" w:hAnsi="Times New Roman" w:cs="Times New Roman"/>
+        </w:rPr>
+        <w:t xml:space="preserve"> hence the neighbor is in the current process scope. Therefore, the node can directly access its neighbors value since the grid has been divided in the beginning and each node in the grid has been assigned an array of [u2</w:t>
+      </w:r>
+      <w:proofErr w:type="gramStart"/>
+      <w:r>
+        <w:rPr>
+          <w:rFonts w:ascii="Times New Roman" w:hAnsi="Times New Roman" w:cs="Times New Roman"/>
+        </w:rPr>
+        <w:t>,u1,u</w:t>
+      </w:r>
+      <w:proofErr w:type="gramEnd"/>
+      <w:r>
+        <w:rPr>
+          <w:rFonts w:ascii="Times New Roman" w:hAnsi="Times New Roman" w:cs="Times New Roman"/>
+        </w:rPr>
+        <w:t>], which updates at each time step</w:t>
       </w:r>
       <w:r>
         <w:rPr>
@@ -4274,7 +4787,21 @@
         <w:rPr>
           <w:rFonts w:ascii="Times New Roman" w:hAnsi="Times New Roman" w:cs="Times New Roman"/>
         </w:rPr>
-        <w:t>Setup the grid, place perturbation at (n/2,n/2) i.e: place a 1 in u1 at (n/2,n/2)</w:t>
+        <w:t xml:space="preserve">Setup the grid, place perturbation at (n/2,n/2) </w:t>
+      </w:r>
+      <w:proofErr w:type="spellStart"/>
+      <w:r>
+        <w:rPr>
+          <w:rFonts w:ascii="Times New Roman" w:hAnsi="Times New Roman" w:cs="Times New Roman"/>
+        </w:rPr>
+        <w:t>i.e</w:t>
+      </w:r>
+      <w:proofErr w:type="spellEnd"/>
+      <w:r>
+        <w:rPr>
+          <w:rFonts w:ascii="Times New Roman" w:hAnsi="Times New Roman" w:cs="Times New Roman"/>
+        </w:rPr>
+        <w:t>: place a 1 in u1 at (n/2,n/2)</w:t>
       </w:r>
     </w:p>
     <w:p>
@@ -4314,7 +4841,21 @@
         <w:rPr>
           <w:rFonts w:ascii="Times New Roman" w:hAnsi="Times New Roman" w:cs="Times New Roman"/>
         </w:rPr>
-        <w:t>For each specified iteration (t1,t2,t3,t4..) do the following:</w:t>
+        <w:t>For each specified iteration (t1</w:t>
+      </w:r>
+      <w:proofErr w:type="gramStart"/>
+      <w:r>
+        <w:rPr>
+          <w:rFonts w:ascii="Times New Roman" w:hAnsi="Times New Roman" w:cs="Times New Roman"/>
+        </w:rPr>
+        <w:t>,t2,t3,t4</w:t>
+      </w:r>
+      <w:proofErr w:type="gramEnd"/>
+      <w:r>
+        <w:rPr>
+          <w:rFonts w:ascii="Times New Roman" w:hAnsi="Times New Roman" w:cs="Times New Roman"/>
+        </w:rPr>
+        <w:t>..) do the following:</w:t>
       </w:r>
     </w:p>
     <w:p>
@@ -4631,7 +5172,21 @@
         <w:rPr>
           <w:rFonts w:ascii="Times New Roman" w:hAnsi="Times New Roman" w:cs="Times New Roman"/>
         </w:rPr>
-        <w:t xml:space="preserve"> As mentioned before, the work is divided, in this case, equally among the processes. Each process, with specific rank, will be receiving and sending rows specifically to the process rank. For an instance, the rank 0 process will need to send its last row only and receive the first row of the rank 1 process. All processes between rank 1 and n-1 where n is the size of the MPI world, will be sending and receiving rows for their first and last rows in the cluster and finally the process with rank n-1 will only send its first and get the last row of the process with rank n-1. The algorithm also calls the upgrade of nodes in specific order (center, edges and then corners). The send and receive MPI function calls, however, need to happen only once during the iteration data exchange must happen only once for the 512x512. This optimization was introduced since it is necessary to exchange data between the processes uniquely for all center processes.  </w:t>
+        <w:t xml:space="preserve"> As mentioned before, the work is divided, in this case, equally among the processes. </w:t>
+      </w:r>
+      <w:proofErr w:type="gramStart"/>
+      <w:r>
+        <w:rPr>
+          <w:rFonts w:ascii="Times New Roman" w:hAnsi="Times New Roman" w:cs="Times New Roman"/>
+        </w:rPr>
+        <w:t>Each process, with specific rank, will be receiving and sending rows specifically to the process rank.</w:t>
+      </w:r>
+      <w:proofErr w:type="gramEnd"/>
+      <w:r>
+        <w:rPr>
+          <w:rFonts w:ascii="Times New Roman" w:hAnsi="Times New Roman" w:cs="Times New Roman"/>
+        </w:rPr>
+        <w:t xml:space="preserve"> For an instance, the rank 0 process will need to send its last row only and receive the first row of the rank 1 process. All processes between rank 1 and n-1 where n is the size of the MPI world, will be sending and receiving rows for their first and last rows in the cluster and finally the process with rank n-1 will only send its first and get the last row of the process with rank n-1. The algorithm also calls the upgrade of nodes in specific order (center, edges and then corners). The send and receive MPI function calls, however, need to happen only once during the iteration data exchange must happen only once for the 512x512. This optimization was introduced since it is necessary to exchange data between the processes uniquely for all center processes.  </w:t>
       </w:r>
       <w:r>
         <w:rPr>
@@ -4786,7 +5341,7 @@
           <w:sz w:val="22"/>
           <w:szCs w:val="22"/>
         </w:rPr>
-        <w:t xml:space="preserve">Case of 512x512 </w:t>
+        <w:t>Case of 512x512 send/receive conditions depending on node position</w:t>
       </w:r>
       <w:r>
         <w:rPr>
@@ -4796,9 +5351,1149 @@
           <w:sz w:val="22"/>
           <w:szCs w:val="22"/>
         </w:rPr>
-        <w:t>send/receive conditions depending on node position</w:t>
-      </w:r>
-      <w:r>
+        <w:t>)</w:t>
+      </w:r>
+    </w:p>
+    <w:p>
+      <w:pPr>
+        <w:spacing w:line="276" w:lineRule="auto"/>
+        <w:jc w:val="both"/>
+        <w:rPr>
+          <w:rFonts w:ascii="Times New Roman" w:hAnsi="Times New Roman" w:cs="Times New Roman"/>
+        </w:rPr>
+      </w:pPr>
+    </w:p>
+    <w:p>
+      <w:pPr>
+        <w:pStyle w:val="ListParagraph"/>
+        <w:spacing w:line="276" w:lineRule="auto"/>
+        <w:ind w:left="0"/>
+        <w:jc w:val="both"/>
+        <w:rPr>
+          <w:rFonts w:ascii="Times New Roman" w:hAnsi="Times New Roman" w:cs="Times New Roman"/>
+          <w:b/>
+        </w:rPr>
+      </w:pPr>
+      <w:r>
+        <w:rPr>
+          <w:rFonts w:ascii="Times New Roman" w:hAnsi="Times New Roman" w:cs="Times New Roman"/>
+          <w:b/>
+        </w:rPr>
+        <w:t>Tests</w:t>
+      </w:r>
+    </w:p>
+    <w:p>
+      <w:pPr>
+        <w:pStyle w:val="ListParagraph"/>
+        <w:spacing w:line="276" w:lineRule="auto"/>
+        <w:ind w:left="0"/>
+        <w:jc w:val="both"/>
+        <w:rPr>
+          <w:rFonts w:ascii="Times New Roman" w:hAnsi="Times New Roman" w:cs="Times New Roman"/>
+          <w:b/>
+        </w:rPr>
+      </w:pPr>
+    </w:p>
+    <w:p>
+      <w:pPr>
+        <w:pStyle w:val="ListParagraph"/>
+        <w:spacing w:line="276" w:lineRule="auto"/>
+        <w:ind w:left="0"/>
+        <w:jc w:val="both"/>
+        <w:rPr>
+          <w:rFonts w:ascii="Times New Roman" w:hAnsi="Times New Roman" w:cs="Times New Roman"/>
+        </w:rPr>
+      </w:pPr>
+      <w:r>
+        <w:rPr>
+          <w:rFonts w:ascii="Times New Roman" w:hAnsi="Times New Roman" w:cs="Times New Roman"/>
+        </w:rPr>
+        <w:t xml:space="preserve">The 4x4 grid algorithm was tested </w:t>
+      </w:r>
+      <w:r>
+        <w:rPr>
+          <w:rFonts w:ascii="Times New Roman" w:hAnsi="Times New Roman" w:cs="Times New Roman"/>
+        </w:rPr>
+        <w:t xml:space="preserve">strictly </w:t>
+      </w:r>
+      <w:r>
+        <w:rPr>
+          <w:rFonts w:ascii="Times New Roman" w:hAnsi="Times New Roman" w:cs="Times New Roman"/>
+        </w:rPr>
+        <w:t>with 16 processes uniquely</w:t>
+      </w:r>
+      <w:r>
+        <w:rPr>
+          <w:rFonts w:ascii="Times New Roman" w:hAnsi="Times New Roman" w:cs="Times New Roman"/>
+        </w:rPr>
+        <w:t xml:space="preserve"> while 512x512 grid was tested with 1,2,4,8,16 and 32 processes. The </w:t>
+      </w:r>
+      <w:r>
+        <w:rPr>
+          <w:rFonts w:ascii="Times New Roman" w:hAnsi="Times New Roman" w:cs="Times New Roman"/>
+        </w:rPr>
+        <w:t xml:space="preserve">4x4 grid algorithm was found discovered to have roughly similar run times across each of the 16 processes, linearly related to the number of iterations. For an instance, several runs were produced with </w:t>
+      </w:r>
+      <w:proofErr w:type="gramStart"/>
+      <w:r>
+        <w:rPr>
+          <w:rFonts w:ascii="Times New Roman" w:hAnsi="Times New Roman" w:cs="Times New Roman"/>
+        </w:rPr>
+        <w:t>1 iteration</w:t>
+      </w:r>
+      <w:proofErr w:type="gramEnd"/>
+      <w:r>
+        <w:rPr>
+          <w:rFonts w:ascii="Times New Roman" w:hAnsi="Times New Roman" w:cs="Times New Roman"/>
+        </w:rPr>
+        <w:t xml:space="preserve">, 10 iterations and 100 iterations. For 1 iteration case, the average run time for each process was observed to be 1.54 </w:t>
+      </w:r>
+      <w:proofErr w:type="spellStart"/>
+      <w:r>
+        <w:rPr>
+          <w:rFonts w:ascii="Times New Roman" w:hAnsi="Times New Roman" w:cs="Times New Roman"/>
+        </w:rPr>
+        <w:t>ms.</w:t>
+      </w:r>
+      <w:proofErr w:type="spellEnd"/>
+      <w:r>
+        <w:rPr>
+          <w:rFonts w:ascii="Times New Roman" w:hAnsi="Times New Roman" w:cs="Times New Roman"/>
+        </w:rPr>
+        <w:t xml:space="preserve"> </w:t>
+      </w:r>
+      <w:proofErr w:type="gramStart"/>
+      <w:r>
+        <w:rPr>
+          <w:rFonts w:ascii="Times New Roman" w:hAnsi="Times New Roman" w:cs="Times New Roman"/>
+        </w:rPr>
+        <w:t>For</w:t>
+      </w:r>
+      <w:proofErr w:type="gramEnd"/>
+      <w:r>
+        <w:rPr>
+          <w:rFonts w:ascii="Times New Roman" w:hAnsi="Times New Roman" w:cs="Times New Roman"/>
+        </w:rPr>
+        <w:t xml:space="preserve"> the case of 10 iterations, it was 11.65 </w:t>
+      </w:r>
+      <w:proofErr w:type="spellStart"/>
+      <w:r>
+        <w:rPr>
+          <w:rFonts w:ascii="Times New Roman" w:hAnsi="Times New Roman" w:cs="Times New Roman"/>
+        </w:rPr>
+        <w:t>ms</w:t>
+      </w:r>
+      <w:proofErr w:type="spellEnd"/>
+      <w:r>
+        <w:rPr>
+          <w:rFonts w:ascii="Times New Roman" w:hAnsi="Times New Roman" w:cs="Times New Roman"/>
+        </w:rPr>
+        <w:t xml:space="preserve"> and finally for 100 iterations it was 111.5ms. The 512x512 grid however, was tested with 1,2,4,8,16 and 32 MPI processes. The average run time for each process in case of 512x512 grid was also consistent across all processes since they had roughly the amount of work to execute. </w:t>
+      </w:r>
+      <w:r>
+        <w:rPr>
+          <w:rFonts w:ascii="Times New Roman" w:hAnsi="Times New Roman" w:cs="Times New Roman"/>
+        </w:rPr>
+        <w:t>The following table summarizes the average times for processes (1,2,4,8,16 and 32) at 1,10,100 and 2000 iterations</w:t>
+      </w:r>
+    </w:p>
+    <w:p>
+      <w:pPr>
+        <w:pStyle w:val="ListParagraph"/>
+        <w:spacing w:line="276" w:lineRule="auto"/>
+        <w:ind w:left="0"/>
+        <w:jc w:val="both"/>
+        <w:rPr>
+          <w:rFonts w:ascii="Times New Roman" w:hAnsi="Times New Roman" w:cs="Times New Roman"/>
+        </w:rPr>
+      </w:pPr>
+    </w:p>
+    <w:p>
+      <w:pPr>
+        <w:pStyle w:val="ListParagraph"/>
+        <w:spacing w:line="276" w:lineRule="auto"/>
+        <w:ind w:left="0"/>
+        <w:jc w:val="both"/>
+        <w:rPr>
+          <w:rFonts w:ascii="Times New Roman" w:hAnsi="Times New Roman" w:cs="Times New Roman"/>
+        </w:rPr>
+      </w:pPr>
+    </w:p>
+    <w:tbl>
+      <w:tblPr>
+        <w:tblStyle w:val="TableGrid"/>
+        <w:tblW w:w="0" w:type="auto"/>
+        <w:tblLook w:val="04A0" w:firstRow="1" w:lastRow="0" w:firstColumn="1" w:lastColumn="0" w:noHBand="0" w:noVBand="1"/>
+      </w:tblPr>
+      <w:tblGrid>
+        <w:gridCol w:w="1260"/>
+        <w:gridCol w:w="1410"/>
+        <w:gridCol w:w="1410"/>
+        <w:gridCol w:w="1361"/>
+        <w:gridCol w:w="1361"/>
+        <w:gridCol w:w="1410"/>
+        <w:gridCol w:w="1410"/>
+      </w:tblGrid>
+      <w:tr>
+        <w:tc>
+          <w:tcPr>
+            <w:tcW w:w="1374" w:type="dxa"/>
+          </w:tcPr>
+          <w:p>
+            <w:pPr>
+              <w:pStyle w:val="ListParagraph"/>
+              <w:spacing w:line="276" w:lineRule="auto"/>
+              <w:ind w:left="0"/>
+              <w:jc w:val="both"/>
+              <w:rPr>
+                <w:rFonts w:ascii="Times New Roman" w:hAnsi="Times New Roman" w:cs="Times New Roman"/>
+                <w:b/>
+              </w:rPr>
+            </w:pPr>
+          </w:p>
+        </w:tc>
+        <w:tc>
+          <w:tcPr>
+            <w:tcW w:w="1374" w:type="dxa"/>
+          </w:tcPr>
+          <w:p>
+            <w:pPr>
+              <w:pStyle w:val="ListParagraph"/>
+              <w:spacing w:line="276" w:lineRule="auto"/>
+              <w:ind w:left="0"/>
+              <w:jc w:val="both"/>
+              <w:rPr>
+                <w:rFonts w:ascii="Times New Roman" w:hAnsi="Times New Roman" w:cs="Times New Roman"/>
+                <w:b/>
+              </w:rPr>
+            </w:pPr>
+            <w:r>
+              <w:rPr>
+                <w:rFonts w:ascii="Times New Roman" w:hAnsi="Times New Roman" w:cs="Times New Roman"/>
+                <w:b/>
+              </w:rPr>
+              <w:t xml:space="preserve">1 </w:t>
+            </w:r>
+            <w:proofErr w:type="spellStart"/>
+            <w:r>
+              <w:rPr>
+                <w:rFonts w:ascii="Times New Roman" w:hAnsi="Times New Roman" w:cs="Times New Roman"/>
+                <w:b/>
+              </w:rPr>
+              <w:t>proc</w:t>
+            </w:r>
+            <w:proofErr w:type="spellEnd"/>
+          </w:p>
+        </w:tc>
+        <w:tc>
+          <w:tcPr>
+            <w:tcW w:w="1374" w:type="dxa"/>
+          </w:tcPr>
+          <w:p>
+            <w:pPr>
+              <w:pStyle w:val="ListParagraph"/>
+              <w:spacing w:line="276" w:lineRule="auto"/>
+              <w:ind w:left="0"/>
+              <w:jc w:val="both"/>
+              <w:rPr>
+                <w:rFonts w:ascii="Times New Roman" w:hAnsi="Times New Roman" w:cs="Times New Roman"/>
+                <w:b/>
+              </w:rPr>
+            </w:pPr>
+            <w:r>
+              <w:rPr>
+                <w:rFonts w:ascii="Times New Roman" w:hAnsi="Times New Roman" w:cs="Times New Roman"/>
+                <w:b/>
+              </w:rPr>
+              <w:t xml:space="preserve">2 </w:t>
+            </w:r>
+            <w:proofErr w:type="spellStart"/>
+            <w:r>
+              <w:rPr>
+                <w:rFonts w:ascii="Times New Roman" w:hAnsi="Times New Roman" w:cs="Times New Roman"/>
+                <w:b/>
+              </w:rPr>
+              <w:t>proc</w:t>
+            </w:r>
+            <w:proofErr w:type="spellEnd"/>
+          </w:p>
+        </w:tc>
+        <w:tc>
+          <w:tcPr>
+            <w:tcW w:w="1375" w:type="dxa"/>
+          </w:tcPr>
+          <w:p>
+            <w:pPr>
+              <w:pStyle w:val="ListParagraph"/>
+              <w:spacing w:line="276" w:lineRule="auto"/>
+              <w:ind w:left="0"/>
+              <w:jc w:val="both"/>
+              <w:rPr>
+                <w:rFonts w:ascii="Times New Roman" w:hAnsi="Times New Roman" w:cs="Times New Roman"/>
+                <w:b/>
+              </w:rPr>
+            </w:pPr>
+            <w:r>
+              <w:rPr>
+                <w:rFonts w:ascii="Times New Roman" w:hAnsi="Times New Roman" w:cs="Times New Roman"/>
+                <w:b/>
+              </w:rPr>
+              <w:t xml:space="preserve">4 </w:t>
+            </w:r>
+            <w:proofErr w:type="spellStart"/>
+            <w:r>
+              <w:rPr>
+                <w:rFonts w:ascii="Times New Roman" w:hAnsi="Times New Roman" w:cs="Times New Roman"/>
+                <w:b/>
+              </w:rPr>
+              <w:t>proc</w:t>
+            </w:r>
+            <w:proofErr w:type="spellEnd"/>
+          </w:p>
+        </w:tc>
+        <w:tc>
+          <w:tcPr>
+            <w:tcW w:w="1375" w:type="dxa"/>
+          </w:tcPr>
+          <w:p>
+            <w:pPr>
+              <w:pStyle w:val="ListParagraph"/>
+              <w:spacing w:line="276" w:lineRule="auto"/>
+              <w:ind w:left="0"/>
+              <w:jc w:val="both"/>
+              <w:rPr>
+                <w:rFonts w:ascii="Times New Roman" w:hAnsi="Times New Roman" w:cs="Times New Roman"/>
+                <w:b/>
+              </w:rPr>
+            </w:pPr>
+            <w:r>
+              <w:rPr>
+                <w:rFonts w:ascii="Times New Roman" w:hAnsi="Times New Roman" w:cs="Times New Roman"/>
+                <w:b/>
+              </w:rPr>
+              <w:t xml:space="preserve">8 </w:t>
+            </w:r>
+            <w:proofErr w:type="spellStart"/>
+            <w:r>
+              <w:rPr>
+                <w:rFonts w:ascii="Times New Roman" w:hAnsi="Times New Roman" w:cs="Times New Roman"/>
+                <w:b/>
+              </w:rPr>
+              <w:t>proc</w:t>
+            </w:r>
+            <w:proofErr w:type="spellEnd"/>
+          </w:p>
+        </w:tc>
+        <w:tc>
+          <w:tcPr>
+            <w:tcW w:w="1375" w:type="dxa"/>
+          </w:tcPr>
+          <w:p>
+            <w:pPr>
+              <w:pStyle w:val="ListParagraph"/>
+              <w:spacing w:line="276" w:lineRule="auto"/>
+              <w:ind w:left="0"/>
+              <w:jc w:val="both"/>
+              <w:rPr>
+                <w:rFonts w:ascii="Times New Roman" w:hAnsi="Times New Roman" w:cs="Times New Roman"/>
+                <w:b/>
+              </w:rPr>
+            </w:pPr>
+            <w:r>
+              <w:rPr>
+                <w:rFonts w:ascii="Times New Roman" w:hAnsi="Times New Roman" w:cs="Times New Roman"/>
+                <w:b/>
+              </w:rPr>
+              <w:t xml:space="preserve">16 </w:t>
+            </w:r>
+            <w:proofErr w:type="spellStart"/>
+            <w:r>
+              <w:rPr>
+                <w:rFonts w:ascii="Times New Roman" w:hAnsi="Times New Roman" w:cs="Times New Roman"/>
+                <w:b/>
+              </w:rPr>
+              <w:t>proc</w:t>
+            </w:r>
+            <w:proofErr w:type="spellEnd"/>
+          </w:p>
+        </w:tc>
+        <w:tc>
+          <w:tcPr>
+            <w:tcW w:w="1375" w:type="dxa"/>
+          </w:tcPr>
+          <w:p>
+            <w:pPr>
+              <w:pStyle w:val="ListParagraph"/>
+              <w:spacing w:line="276" w:lineRule="auto"/>
+              <w:ind w:left="0"/>
+              <w:jc w:val="both"/>
+              <w:rPr>
+                <w:rFonts w:ascii="Times New Roman" w:hAnsi="Times New Roman" w:cs="Times New Roman"/>
+                <w:b/>
+              </w:rPr>
+            </w:pPr>
+            <w:r>
+              <w:rPr>
+                <w:rFonts w:ascii="Times New Roman" w:hAnsi="Times New Roman" w:cs="Times New Roman"/>
+                <w:b/>
+              </w:rPr>
+              <w:t xml:space="preserve">32 </w:t>
+            </w:r>
+            <w:proofErr w:type="spellStart"/>
+            <w:r>
+              <w:rPr>
+                <w:rFonts w:ascii="Times New Roman" w:hAnsi="Times New Roman" w:cs="Times New Roman"/>
+                <w:b/>
+              </w:rPr>
+              <w:t>proc</w:t>
+            </w:r>
+            <w:proofErr w:type="spellEnd"/>
+          </w:p>
+        </w:tc>
+      </w:tr>
+      <w:tr>
+        <w:tc>
+          <w:tcPr>
+            <w:tcW w:w="1374" w:type="dxa"/>
+          </w:tcPr>
+          <w:p>
+            <w:pPr>
+              <w:pStyle w:val="ListParagraph"/>
+              <w:spacing w:line="276" w:lineRule="auto"/>
+              <w:ind w:left="0"/>
+              <w:jc w:val="both"/>
+              <w:rPr>
+                <w:rFonts w:ascii="Times New Roman" w:hAnsi="Times New Roman" w:cs="Times New Roman"/>
+                <w:b/>
+              </w:rPr>
+            </w:pPr>
+            <w:r>
+              <w:rPr>
+                <w:rFonts w:ascii="Times New Roman" w:hAnsi="Times New Roman" w:cs="Times New Roman"/>
+                <w:b/>
+              </w:rPr>
+              <w:t xml:space="preserve">1 </w:t>
+            </w:r>
+            <w:proofErr w:type="spellStart"/>
+            <w:r>
+              <w:rPr>
+                <w:rFonts w:ascii="Times New Roman" w:hAnsi="Times New Roman" w:cs="Times New Roman"/>
+                <w:b/>
+              </w:rPr>
+              <w:t>iter</w:t>
+            </w:r>
+            <w:proofErr w:type="spellEnd"/>
+          </w:p>
+        </w:tc>
+        <w:tc>
+          <w:tcPr>
+            <w:tcW w:w="1374" w:type="dxa"/>
+          </w:tcPr>
+          <w:p>
+            <w:pPr>
+              <w:pStyle w:val="ListParagraph"/>
+              <w:spacing w:line="276" w:lineRule="auto"/>
+              <w:ind w:left="0"/>
+              <w:jc w:val="both"/>
+              <w:rPr>
+                <w:rFonts w:ascii="Times New Roman" w:hAnsi="Times New Roman" w:cs="Times New Roman"/>
+                <w:b/>
+              </w:rPr>
+            </w:pPr>
+            <w:r>
+              <w:rPr>
+                <w:rFonts w:ascii="Times New Roman" w:hAnsi="Times New Roman" w:cs="Times New Roman"/>
+                <w:b/>
+              </w:rPr>
+              <w:t>11.89ms</w:t>
+            </w:r>
+          </w:p>
+        </w:tc>
+        <w:tc>
+          <w:tcPr>
+            <w:tcW w:w="1374" w:type="dxa"/>
+          </w:tcPr>
+          <w:p>
+            <w:pPr>
+              <w:pStyle w:val="ListParagraph"/>
+              <w:spacing w:line="276" w:lineRule="auto"/>
+              <w:ind w:left="0"/>
+              <w:jc w:val="both"/>
+              <w:rPr>
+                <w:rFonts w:ascii="Times New Roman" w:hAnsi="Times New Roman" w:cs="Times New Roman"/>
+                <w:b/>
+              </w:rPr>
+            </w:pPr>
+            <w:r>
+              <w:rPr>
+                <w:rFonts w:ascii="Times New Roman" w:hAnsi="Times New Roman" w:cs="Times New Roman"/>
+                <w:b/>
+              </w:rPr>
+              <w:t>9.68ms</w:t>
+            </w:r>
+          </w:p>
+        </w:tc>
+        <w:tc>
+          <w:tcPr>
+            <w:tcW w:w="1375" w:type="dxa"/>
+          </w:tcPr>
+          <w:p>
+            <w:pPr>
+              <w:pStyle w:val="ListParagraph"/>
+              <w:spacing w:line="276" w:lineRule="auto"/>
+              <w:ind w:left="0"/>
+              <w:jc w:val="both"/>
+              <w:rPr>
+                <w:rFonts w:ascii="Times New Roman" w:hAnsi="Times New Roman" w:cs="Times New Roman"/>
+                <w:b/>
+              </w:rPr>
+            </w:pPr>
+            <w:r>
+              <w:rPr>
+                <w:rFonts w:ascii="Times New Roman" w:hAnsi="Times New Roman" w:cs="Times New Roman"/>
+                <w:b/>
+              </w:rPr>
+              <w:t>8.75</w:t>
+            </w:r>
+          </w:p>
+        </w:tc>
+        <w:tc>
+          <w:tcPr>
+            <w:tcW w:w="1375" w:type="dxa"/>
+          </w:tcPr>
+          <w:p>
+            <w:pPr>
+              <w:pStyle w:val="ListParagraph"/>
+              <w:spacing w:line="276" w:lineRule="auto"/>
+              <w:ind w:left="0"/>
+              <w:jc w:val="both"/>
+              <w:rPr>
+                <w:rFonts w:ascii="Times New Roman" w:hAnsi="Times New Roman" w:cs="Times New Roman"/>
+                <w:b/>
+              </w:rPr>
+            </w:pPr>
+            <w:r>
+              <w:rPr>
+                <w:rFonts w:ascii="Times New Roman" w:hAnsi="Times New Roman" w:cs="Times New Roman"/>
+                <w:b/>
+              </w:rPr>
+              <w:t>11.61ms</w:t>
+            </w:r>
+          </w:p>
+        </w:tc>
+        <w:tc>
+          <w:tcPr>
+            <w:tcW w:w="1375" w:type="dxa"/>
+          </w:tcPr>
+          <w:p>
+            <w:pPr>
+              <w:pStyle w:val="ListParagraph"/>
+              <w:spacing w:line="276" w:lineRule="auto"/>
+              <w:ind w:left="0"/>
+              <w:jc w:val="both"/>
+              <w:rPr>
+                <w:rFonts w:ascii="Times New Roman" w:hAnsi="Times New Roman" w:cs="Times New Roman"/>
+                <w:b/>
+              </w:rPr>
+            </w:pPr>
+            <w:r>
+              <w:rPr>
+                <w:rFonts w:ascii="Times New Roman" w:hAnsi="Times New Roman" w:cs="Times New Roman"/>
+                <w:b/>
+              </w:rPr>
+              <w:t>10.27</w:t>
+            </w:r>
+          </w:p>
+        </w:tc>
+        <w:tc>
+          <w:tcPr>
+            <w:tcW w:w="1375" w:type="dxa"/>
+          </w:tcPr>
+          <w:p>
+            <w:pPr>
+              <w:pStyle w:val="ListParagraph"/>
+              <w:spacing w:line="276" w:lineRule="auto"/>
+              <w:ind w:left="0"/>
+              <w:jc w:val="both"/>
+              <w:rPr>
+                <w:rFonts w:ascii="Times New Roman" w:hAnsi="Times New Roman" w:cs="Times New Roman"/>
+                <w:b/>
+              </w:rPr>
+            </w:pPr>
+            <w:r>
+              <w:rPr>
+                <w:rFonts w:ascii="Times New Roman" w:hAnsi="Times New Roman" w:cs="Times New Roman"/>
+                <w:b/>
+              </w:rPr>
+              <w:t>13.97ms</w:t>
+            </w:r>
+          </w:p>
+        </w:tc>
+      </w:tr>
+      <w:tr>
+        <w:tc>
+          <w:tcPr>
+            <w:tcW w:w="1374" w:type="dxa"/>
+          </w:tcPr>
+          <w:p>
+            <w:pPr>
+              <w:pStyle w:val="ListParagraph"/>
+              <w:spacing w:line="276" w:lineRule="auto"/>
+              <w:ind w:left="0"/>
+              <w:jc w:val="both"/>
+              <w:rPr>
+                <w:rFonts w:ascii="Times New Roman" w:hAnsi="Times New Roman" w:cs="Times New Roman"/>
+                <w:b/>
+              </w:rPr>
+            </w:pPr>
+            <w:r>
+              <w:rPr>
+                <w:rFonts w:ascii="Times New Roman" w:hAnsi="Times New Roman" w:cs="Times New Roman"/>
+                <w:b/>
+              </w:rPr>
+              <w:t xml:space="preserve">10 </w:t>
+            </w:r>
+            <w:proofErr w:type="spellStart"/>
+            <w:r>
+              <w:rPr>
+                <w:rFonts w:ascii="Times New Roman" w:hAnsi="Times New Roman" w:cs="Times New Roman"/>
+                <w:b/>
+              </w:rPr>
+              <w:t>iter</w:t>
+            </w:r>
+            <w:proofErr w:type="spellEnd"/>
+          </w:p>
+        </w:tc>
+        <w:tc>
+          <w:tcPr>
+            <w:tcW w:w="1374" w:type="dxa"/>
+          </w:tcPr>
+          <w:p>
+            <w:pPr>
+              <w:pStyle w:val="ListParagraph"/>
+              <w:spacing w:line="276" w:lineRule="auto"/>
+              <w:ind w:left="0"/>
+              <w:jc w:val="both"/>
+              <w:rPr>
+                <w:rFonts w:ascii="Times New Roman" w:hAnsi="Times New Roman" w:cs="Times New Roman"/>
+                <w:b/>
+              </w:rPr>
+            </w:pPr>
+            <w:r>
+              <w:rPr>
+                <w:rFonts w:ascii="Times New Roman" w:hAnsi="Times New Roman" w:cs="Times New Roman"/>
+                <w:b/>
+              </w:rPr>
+              <w:t>98.8ms</w:t>
+            </w:r>
+          </w:p>
+        </w:tc>
+        <w:tc>
+          <w:tcPr>
+            <w:tcW w:w="1374" w:type="dxa"/>
+          </w:tcPr>
+          <w:p>
+            <w:pPr>
+              <w:pStyle w:val="ListParagraph"/>
+              <w:spacing w:line="276" w:lineRule="auto"/>
+              <w:ind w:left="0"/>
+              <w:jc w:val="both"/>
+              <w:rPr>
+                <w:rFonts w:ascii="Times New Roman" w:hAnsi="Times New Roman" w:cs="Times New Roman"/>
+                <w:b/>
+              </w:rPr>
+            </w:pPr>
+            <w:r>
+              <w:rPr>
+                <w:rFonts w:ascii="Times New Roman" w:hAnsi="Times New Roman" w:cs="Times New Roman"/>
+                <w:b/>
+              </w:rPr>
+              <w:t>52.2ms</w:t>
+            </w:r>
+          </w:p>
+        </w:tc>
+        <w:tc>
+          <w:tcPr>
+            <w:tcW w:w="1375" w:type="dxa"/>
+          </w:tcPr>
+          <w:p>
+            <w:pPr>
+              <w:pStyle w:val="ListParagraph"/>
+              <w:spacing w:line="276" w:lineRule="auto"/>
+              <w:ind w:left="0"/>
+              <w:jc w:val="both"/>
+              <w:rPr>
+                <w:rFonts w:ascii="Times New Roman" w:hAnsi="Times New Roman" w:cs="Times New Roman"/>
+                <w:b/>
+              </w:rPr>
+            </w:pPr>
+            <w:r>
+              <w:rPr>
+                <w:rFonts w:ascii="Times New Roman" w:hAnsi="Times New Roman" w:cs="Times New Roman"/>
+                <w:b/>
+              </w:rPr>
+              <w:t>40.21</w:t>
+            </w:r>
+          </w:p>
+        </w:tc>
+        <w:tc>
+          <w:tcPr>
+            <w:tcW w:w="1375" w:type="dxa"/>
+          </w:tcPr>
+          <w:p>
+            <w:pPr>
+              <w:pStyle w:val="ListParagraph"/>
+              <w:spacing w:line="276" w:lineRule="auto"/>
+              <w:ind w:left="0"/>
+              <w:jc w:val="both"/>
+              <w:rPr>
+                <w:rFonts w:ascii="Times New Roman" w:hAnsi="Times New Roman" w:cs="Times New Roman"/>
+                <w:b/>
+              </w:rPr>
+            </w:pPr>
+            <w:r>
+              <w:rPr>
+                <w:rFonts w:ascii="Times New Roman" w:hAnsi="Times New Roman" w:cs="Times New Roman"/>
+                <w:b/>
+              </w:rPr>
+              <w:t>41.55ms</w:t>
+            </w:r>
+          </w:p>
+        </w:tc>
+        <w:tc>
+          <w:tcPr>
+            <w:tcW w:w="1375" w:type="dxa"/>
+          </w:tcPr>
+          <w:p>
+            <w:pPr>
+              <w:pStyle w:val="ListParagraph"/>
+              <w:spacing w:line="276" w:lineRule="auto"/>
+              <w:ind w:left="0"/>
+              <w:jc w:val="both"/>
+              <w:rPr>
+                <w:rFonts w:ascii="Times New Roman" w:hAnsi="Times New Roman" w:cs="Times New Roman"/>
+                <w:b/>
+              </w:rPr>
+            </w:pPr>
+            <w:r>
+              <w:rPr>
+                <w:rFonts w:ascii="Times New Roman" w:hAnsi="Times New Roman" w:cs="Times New Roman"/>
+                <w:b/>
+              </w:rPr>
+              <w:t>57.08ms</w:t>
+            </w:r>
+          </w:p>
+        </w:tc>
+        <w:tc>
+          <w:tcPr>
+            <w:tcW w:w="1375" w:type="dxa"/>
+          </w:tcPr>
+          <w:p>
+            <w:pPr>
+              <w:pStyle w:val="ListParagraph"/>
+              <w:spacing w:line="276" w:lineRule="auto"/>
+              <w:ind w:left="0"/>
+              <w:jc w:val="both"/>
+              <w:rPr>
+                <w:rFonts w:ascii="Times New Roman" w:hAnsi="Times New Roman" w:cs="Times New Roman"/>
+                <w:b/>
+              </w:rPr>
+            </w:pPr>
+            <w:r>
+              <w:rPr>
+                <w:rFonts w:ascii="Times New Roman" w:hAnsi="Times New Roman" w:cs="Times New Roman"/>
+                <w:b/>
+              </w:rPr>
+              <w:t>129.64ms</w:t>
+            </w:r>
+          </w:p>
+        </w:tc>
+      </w:tr>
+      <w:tr>
+        <w:tc>
+          <w:tcPr>
+            <w:tcW w:w="1374" w:type="dxa"/>
+          </w:tcPr>
+          <w:p>
+            <w:pPr>
+              <w:pStyle w:val="ListParagraph"/>
+              <w:spacing w:line="276" w:lineRule="auto"/>
+              <w:ind w:left="0"/>
+              <w:jc w:val="both"/>
+              <w:rPr>
+                <w:rFonts w:ascii="Times New Roman" w:hAnsi="Times New Roman" w:cs="Times New Roman"/>
+                <w:b/>
+              </w:rPr>
+            </w:pPr>
+            <w:r>
+              <w:rPr>
+                <w:rFonts w:ascii="Times New Roman" w:hAnsi="Times New Roman" w:cs="Times New Roman"/>
+                <w:b/>
+              </w:rPr>
+              <w:t xml:space="preserve">100 </w:t>
+            </w:r>
+            <w:proofErr w:type="spellStart"/>
+            <w:r>
+              <w:rPr>
+                <w:rFonts w:ascii="Times New Roman" w:hAnsi="Times New Roman" w:cs="Times New Roman"/>
+                <w:b/>
+              </w:rPr>
+              <w:t>iter</w:t>
+            </w:r>
+            <w:proofErr w:type="spellEnd"/>
+          </w:p>
+        </w:tc>
+        <w:tc>
+          <w:tcPr>
+            <w:tcW w:w="1374" w:type="dxa"/>
+          </w:tcPr>
+          <w:p>
+            <w:pPr>
+              <w:pStyle w:val="ListParagraph"/>
+              <w:spacing w:line="276" w:lineRule="auto"/>
+              <w:ind w:left="0"/>
+              <w:jc w:val="both"/>
+              <w:rPr>
+                <w:rFonts w:ascii="Times New Roman" w:hAnsi="Times New Roman" w:cs="Times New Roman"/>
+                <w:b/>
+              </w:rPr>
+            </w:pPr>
+            <w:r>
+              <w:rPr>
+                <w:rFonts w:ascii="Times New Roman" w:hAnsi="Times New Roman" w:cs="Times New Roman"/>
+                <w:b/>
+              </w:rPr>
+              <w:t xml:space="preserve">1021.22 </w:t>
+            </w:r>
+            <w:proofErr w:type="spellStart"/>
+            <w:r>
+              <w:rPr>
+                <w:rFonts w:ascii="Times New Roman" w:hAnsi="Times New Roman" w:cs="Times New Roman"/>
+                <w:b/>
+              </w:rPr>
+              <w:t>ms</w:t>
+            </w:r>
+            <w:proofErr w:type="spellEnd"/>
+          </w:p>
+        </w:tc>
+        <w:tc>
+          <w:tcPr>
+            <w:tcW w:w="1374" w:type="dxa"/>
+          </w:tcPr>
+          <w:p>
+            <w:pPr>
+              <w:pStyle w:val="ListParagraph"/>
+              <w:spacing w:line="276" w:lineRule="auto"/>
+              <w:ind w:left="0"/>
+              <w:jc w:val="both"/>
+              <w:rPr>
+                <w:rFonts w:ascii="Times New Roman" w:hAnsi="Times New Roman" w:cs="Times New Roman"/>
+                <w:b/>
+              </w:rPr>
+            </w:pPr>
+            <w:r>
+              <w:rPr>
+                <w:rFonts w:ascii="Times New Roman" w:hAnsi="Times New Roman" w:cs="Times New Roman"/>
+                <w:b/>
+              </w:rPr>
+              <w:t>520.34ms</w:t>
+            </w:r>
+          </w:p>
+        </w:tc>
+        <w:tc>
+          <w:tcPr>
+            <w:tcW w:w="1375" w:type="dxa"/>
+          </w:tcPr>
+          <w:p>
+            <w:pPr>
+              <w:pStyle w:val="ListParagraph"/>
+              <w:spacing w:line="276" w:lineRule="auto"/>
+              <w:ind w:left="0"/>
+              <w:jc w:val="both"/>
+              <w:rPr>
+                <w:rFonts w:ascii="Times New Roman" w:hAnsi="Times New Roman" w:cs="Times New Roman"/>
+                <w:b/>
+              </w:rPr>
+            </w:pPr>
+            <w:r>
+              <w:rPr>
+                <w:rFonts w:ascii="Times New Roman" w:hAnsi="Times New Roman" w:cs="Times New Roman"/>
+                <w:b/>
+              </w:rPr>
+              <w:t>367.82</w:t>
+            </w:r>
+          </w:p>
+        </w:tc>
+        <w:tc>
+          <w:tcPr>
+            <w:tcW w:w="1375" w:type="dxa"/>
+          </w:tcPr>
+          <w:p>
+            <w:pPr>
+              <w:pStyle w:val="ListParagraph"/>
+              <w:spacing w:line="276" w:lineRule="auto"/>
+              <w:ind w:left="0"/>
+              <w:jc w:val="both"/>
+              <w:rPr>
+                <w:rFonts w:ascii="Times New Roman" w:hAnsi="Times New Roman" w:cs="Times New Roman"/>
+                <w:b/>
+              </w:rPr>
+            </w:pPr>
+            <w:r>
+              <w:rPr>
+                <w:rFonts w:ascii="Times New Roman" w:hAnsi="Times New Roman" w:cs="Times New Roman"/>
+                <w:b/>
+              </w:rPr>
+              <w:t>407.14ms</w:t>
+            </w:r>
+          </w:p>
+        </w:tc>
+        <w:tc>
+          <w:tcPr>
+            <w:tcW w:w="1375" w:type="dxa"/>
+          </w:tcPr>
+          <w:p>
+            <w:pPr>
+              <w:pStyle w:val="ListParagraph"/>
+              <w:spacing w:line="276" w:lineRule="auto"/>
+              <w:ind w:left="0"/>
+              <w:jc w:val="both"/>
+              <w:rPr>
+                <w:rFonts w:ascii="Times New Roman" w:hAnsi="Times New Roman" w:cs="Times New Roman"/>
+                <w:b/>
+              </w:rPr>
+            </w:pPr>
+            <w:r>
+              <w:rPr>
+                <w:rFonts w:ascii="Times New Roman" w:hAnsi="Times New Roman" w:cs="Times New Roman"/>
+                <w:b/>
+              </w:rPr>
+              <w:t>677.8ms</w:t>
+            </w:r>
+          </w:p>
+        </w:tc>
+        <w:tc>
+          <w:tcPr>
+            <w:tcW w:w="1375" w:type="dxa"/>
+          </w:tcPr>
+          <w:p>
+            <w:pPr>
+              <w:pStyle w:val="ListParagraph"/>
+              <w:spacing w:line="276" w:lineRule="auto"/>
+              <w:ind w:left="0"/>
+              <w:jc w:val="both"/>
+              <w:rPr>
+                <w:rFonts w:ascii="Times New Roman" w:hAnsi="Times New Roman" w:cs="Times New Roman"/>
+                <w:b/>
+              </w:rPr>
+            </w:pPr>
+            <w:r>
+              <w:rPr>
+                <w:rFonts w:ascii="Times New Roman" w:hAnsi="Times New Roman" w:cs="Times New Roman"/>
+                <w:b/>
+              </w:rPr>
+              <w:t>927.20ms</w:t>
+            </w:r>
+          </w:p>
+        </w:tc>
+      </w:tr>
+      <w:tr>
+        <w:tc>
+          <w:tcPr>
+            <w:tcW w:w="1374" w:type="dxa"/>
+          </w:tcPr>
+          <w:p>
+            <w:pPr>
+              <w:pStyle w:val="ListParagraph"/>
+              <w:spacing w:line="276" w:lineRule="auto"/>
+              <w:ind w:left="0"/>
+              <w:jc w:val="both"/>
+              <w:rPr>
+                <w:rFonts w:ascii="Times New Roman" w:hAnsi="Times New Roman" w:cs="Times New Roman"/>
+                <w:b/>
+              </w:rPr>
+            </w:pPr>
+            <w:r>
+              <w:rPr>
+                <w:rFonts w:ascii="Times New Roman" w:hAnsi="Times New Roman" w:cs="Times New Roman"/>
+                <w:b/>
+              </w:rPr>
+              <w:t xml:space="preserve">2000 </w:t>
+            </w:r>
+            <w:proofErr w:type="spellStart"/>
+            <w:r>
+              <w:rPr>
+                <w:rFonts w:ascii="Times New Roman" w:hAnsi="Times New Roman" w:cs="Times New Roman"/>
+                <w:b/>
+              </w:rPr>
+              <w:t>iter</w:t>
+            </w:r>
+            <w:proofErr w:type="spellEnd"/>
+          </w:p>
+        </w:tc>
+        <w:tc>
+          <w:tcPr>
+            <w:tcW w:w="1374" w:type="dxa"/>
+          </w:tcPr>
+          <w:p>
+            <w:pPr>
+              <w:pStyle w:val="ListParagraph"/>
+              <w:spacing w:line="276" w:lineRule="auto"/>
+              <w:ind w:left="0"/>
+              <w:jc w:val="both"/>
+              <w:rPr>
+                <w:rFonts w:ascii="Times New Roman" w:hAnsi="Times New Roman" w:cs="Times New Roman"/>
+                <w:b/>
+              </w:rPr>
+            </w:pPr>
+            <w:r>
+              <w:rPr>
+                <w:rFonts w:ascii="Times New Roman" w:hAnsi="Times New Roman" w:cs="Times New Roman"/>
+                <w:b/>
+              </w:rPr>
+              <w:t>21614.13ms</w:t>
+            </w:r>
+          </w:p>
+        </w:tc>
+        <w:tc>
+          <w:tcPr>
+            <w:tcW w:w="1374" w:type="dxa"/>
+          </w:tcPr>
+          <w:p>
+            <w:pPr>
+              <w:pStyle w:val="ListParagraph"/>
+              <w:spacing w:line="276" w:lineRule="auto"/>
+              <w:ind w:left="0"/>
+              <w:jc w:val="both"/>
+              <w:rPr>
+                <w:rFonts w:ascii="Times New Roman" w:hAnsi="Times New Roman" w:cs="Times New Roman"/>
+                <w:b/>
+              </w:rPr>
+            </w:pPr>
+            <w:r>
+              <w:rPr>
+                <w:rFonts w:ascii="Times New Roman" w:hAnsi="Times New Roman" w:cs="Times New Roman"/>
+                <w:b/>
+              </w:rPr>
+              <w:t>11065.77ms</w:t>
+            </w:r>
+          </w:p>
+        </w:tc>
+        <w:tc>
+          <w:tcPr>
+            <w:tcW w:w="1375" w:type="dxa"/>
+          </w:tcPr>
+          <w:p>
+            <w:pPr>
+              <w:pStyle w:val="ListParagraph"/>
+              <w:spacing w:line="276" w:lineRule="auto"/>
+              <w:ind w:left="0"/>
+              <w:jc w:val="both"/>
+              <w:rPr>
+                <w:rFonts w:ascii="Times New Roman" w:hAnsi="Times New Roman" w:cs="Times New Roman"/>
+                <w:b/>
+              </w:rPr>
+            </w:pPr>
+            <w:r>
+              <w:rPr>
+                <w:rFonts w:ascii="Times New Roman" w:hAnsi="Times New Roman" w:cs="Times New Roman"/>
+                <w:b/>
+              </w:rPr>
+              <w:t>7880.09ms</w:t>
+            </w:r>
+          </w:p>
+        </w:tc>
+        <w:tc>
+          <w:tcPr>
+            <w:tcW w:w="1375" w:type="dxa"/>
+          </w:tcPr>
+          <w:p>
+            <w:pPr>
+              <w:pStyle w:val="ListParagraph"/>
+              <w:spacing w:line="276" w:lineRule="auto"/>
+              <w:ind w:left="0"/>
+              <w:jc w:val="both"/>
+              <w:rPr>
+                <w:rFonts w:ascii="Times New Roman" w:hAnsi="Times New Roman" w:cs="Times New Roman"/>
+                <w:b/>
+              </w:rPr>
+            </w:pPr>
+            <w:r>
+              <w:rPr>
+                <w:rFonts w:ascii="Times New Roman" w:hAnsi="Times New Roman" w:cs="Times New Roman"/>
+                <w:b/>
+              </w:rPr>
+              <w:t>8375.27ms</w:t>
+            </w:r>
+          </w:p>
+        </w:tc>
+        <w:tc>
+          <w:tcPr>
+            <w:tcW w:w="1375" w:type="dxa"/>
+          </w:tcPr>
+          <w:p>
+            <w:pPr>
+              <w:pStyle w:val="ListParagraph"/>
+              <w:spacing w:line="276" w:lineRule="auto"/>
+              <w:ind w:left="0"/>
+              <w:jc w:val="both"/>
+              <w:rPr>
+                <w:rFonts w:ascii="Times New Roman" w:hAnsi="Times New Roman" w:cs="Times New Roman"/>
+                <w:b/>
+              </w:rPr>
+            </w:pPr>
+            <w:r>
+              <w:rPr>
+                <w:rFonts w:ascii="Times New Roman" w:hAnsi="Times New Roman" w:cs="Times New Roman"/>
+                <w:b/>
+              </w:rPr>
+              <w:t>11545.45ms</w:t>
+            </w:r>
+          </w:p>
+        </w:tc>
+        <w:tc>
+          <w:tcPr>
+            <w:tcW w:w="1375" w:type="dxa"/>
+          </w:tcPr>
+          <w:p>
+            <w:pPr>
+              <w:pStyle w:val="ListParagraph"/>
+              <w:spacing w:line="276" w:lineRule="auto"/>
+              <w:ind w:left="0"/>
+              <w:jc w:val="both"/>
+              <w:rPr>
+                <w:rFonts w:ascii="Times New Roman" w:hAnsi="Times New Roman" w:cs="Times New Roman"/>
+                <w:b/>
+              </w:rPr>
+            </w:pPr>
+            <w:r>
+              <w:rPr>
+                <w:rFonts w:ascii="Times New Roman" w:hAnsi="Times New Roman" w:cs="Times New Roman"/>
+                <w:b/>
+              </w:rPr>
+              <w:t>18890.13ms</w:t>
+            </w:r>
+          </w:p>
+        </w:tc>
+      </w:tr>
+    </w:tbl>
+    <w:p>
+      <w:pPr>
+        <w:pStyle w:val="ListParagraph"/>
+        <w:spacing w:line="276" w:lineRule="auto"/>
+        <w:ind w:left="0"/>
+        <w:jc w:val="both"/>
+        <w:rPr>
+          <w:rFonts w:ascii="Times New Roman" w:hAnsi="Times New Roman" w:cs="Times New Roman"/>
+          <w:b/>
+        </w:rPr>
+      </w:pPr>
+    </w:p>
+    <w:p>
+      <w:pPr>
+        <w:spacing w:line="276" w:lineRule="auto"/>
+        <w:ind w:left="1440"/>
+        <w:jc w:val="both"/>
         <w:rPr>
           <w:rFonts w:ascii="Times New Roman" w:hAnsi="Times New Roman" w:cs="Times New Roman"/>
           <w:b/>
@@ -4806,6 +6501,45 @@
           <w:sz w:val="22"/>
           <w:szCs w:val="22"/>
         </w:rPr>
+      </w:pPr>
+      <w:r>
+        <w:rPr>
+          <w:rFonts w:ascii="Times New Roman" w:hAnsi="Times New Roman" w:cs="Times New Roman"/>
+          <w:b/>
+          <w:i/>
+          <w:sz w:val="22"/>
+          <w:szCs w:val="22"/>
+        </w:rPr>
+        <w:t xml:space="preserve">          Fig.10</w:t>
+      </w:r>
+      <w:r>
+        <w:rPr>
+          <w:rFonts w:ascii="Times New Roman" w:hAnsi="Times New Roman" w:cs="Times New Roman"/>
+          <w:b/>
+          <w:i/>
+          <w:sz w:val="22"/>
+          <w:szCs w:val="22"/>
+        </w:rPr>
+        <w:t xml:space="preserve"> (</w:t>
+      </w:r>
+      <w:r>
+        <w:rPr>
+          <w:rFonts w:ascii="Times New Roman" w:hAnsi="Times New Roman" w:cs="Times New Roman"/>
+          <w:b/>
+          <w:i/>
+          <w:sz w:val="22"/>
+          <w:szCs w:val="22"/>
+        </w:rPr>
+        <w:t>Case of run times for different sizes of MPI groups at different iterations</w:t>
+      </w:r>
+      <w:r>
+        <w:rPr>
+          <w:rFonts w:ascii="Times New Roman" w:hAnsi="Times New Roman" w:cs="Times New Roman"/>
+          <w:b/>
+          <w:i/>
+          <w:sz w:val="22"/>
+          <w:szCs w:val="22"/>
+        </w:rPr>
         <w:t>)</w:t>
       </w:r>
     </w:p>
@@ -4820,6 +6554,27 @@
     </w:p>
     <w:p>
       <w:pPr>
+        <w:spacing w:line="276" w:lineRule="auto"/>
+        <w:jc w:val="both"/>
+        <w:rPr>
+          <w:rFonts w:ascii="Times New Roman" w:hAnsi="Times New Roman" w:cs="Times New Roman"/>
+        </w:rPr>
+      </w:pPr>
+      <w:r>
+        <w:rPr>
+          <w:rFonts w:ascii="Times New Roman" w:hAnsi="Times New Roman" w:cs="Times New Roman"/>
+        </w:rPr>
+        <w:t xml:space="preserve">The table above represents running time per process. As it can be observed, </w:t>
+      </w:r>
+      <w:r>
+        <w:rPr>
+          <w:rFonts w:ascii="Times New Roman" w:hAnsi="Times New Roman" w:cs="Times New Roman"/>
+        </w:rPr>
+        <w:t xml:space="preserve">after the number of processes increased beyond 4, for all iterations, running time per process started to increase. This is to be expected since the tests were conducted on a machine with a quad core CPU (Intel Core i7). This proves the point that adding more processes in our MPI pool will not make the running time faster as every core of the CPU will have to context switch between the groups of MPI processes that try to gain its processing time. Therefore, every process will be allocated the CPU processing resource, as every process will have to share CPU time with other processes that have been assigned the same core. </w:t>
+      </w:r>
+    </w:p>
+    <w:p>
+      <w:pPr>
         <w:pStyle w:val="ListParagraph"/>
         <w:spacing w:line="276" w:lineRule="auto"/>
         <w:ind w:left="0"/>
@@ -4829,13 +6584,6 @@
           <w:b/>
         </w:rPr>
       </w:pPr>
-      <w:r>
-        <w:rPr>
-          <w:rFonts w:ascii="Times New Roman" w:hAnsi="Times New Roman" w:cs="Times New Roman"/>
-          <w:b/>
-        </w:rPr>
-        <w:t>Tests</w:t>
-      </w:r>
     </w:p>
     <w:p>
       <w:pPr>
@@ -4848,6 +6596,13 @@
           <w:b/>
         </w:rPr>
       </w:pPr>
+      <w:r>
+        <w:rPr>
+          <w:rFonts w:ascii="Times New Roman" w:hAnsi="Times New Roman" w:cs="Times New Roman"/>
+          <w:b/>
+        </w:rPr>
+        <w:t>Conclusion</w:t>
+      </w:r>
     </w:p>
     <w:p>
       <w:pPr>
@@ -4857,23 +6612,88 @@
         <w:jc w:val="both"/>
         <w:rPr>
           <w:rFonts w:ascii="Times New Roman" w:hAnsi="Times New Roman" w:cs="Times New Roman"/>
-        </w:rPr>
-      </w:pPr>
-      <w:r>
-        <w:rPr>
-          <w:rFonts w:ascii="Times New Roman" w:hAnsi="Times New Roman" w:cs="Times New Roman"/>
-        </w:rPr>
-        <w:t>The 4x4 grid algorithm was tested with 16 processes uniquely</w:t>
-      </w:r>
-      <w:r>
-        <w:rPr>
-          <w:rFonts w:ascii="Times New Roman" w:hAnsi="Times New Roman" w:cs="Times New Roman"/>
-        </w:rPr>
-        <w:t xml:space="preserve"> while 512x512 grid was tested with 1,2,4,8,16 and 32 processes. The </w:t>
-      </w:r>
+          <w:b/>
+        </w:rPr>
+      </w:pPr>
+    </w:p>
+    <w:p>
+      <w:pPr>
+        <w:pStyle w:val="ListParagraph"/>
+        <w:spacing w:line="276" w:lineRule="auto"/>
+        <w:ind w:left="0" w:firstLine="720"/>
+        <w:jc w:val="both"/>
+        <w:rPr>
+          <w:rFonts w:ascii="Times New Roman" w:hAnsi="Times New Roman" w:cs="Times New Roman"/>
+        </w:rPr>
+      </w:pPr>
+      <w:r>
+        <w:rPr>
+          <w:rFonts w:ascii="Times New Roman" w:hAnsi="Times New Roman" w:cs="Times New Roman"/>
+        </w:rPr>
+        <w:t xml:space="preserve">To conclude, this experiment was conducted in order to better comprehend interposes communication and data sharing through MPI and demonstrate that adding more threads or processes for parallelization does not always result in a large increase of speedup. The 4x4 and 512x512 grid algorithms both utilize MPI and demonstrate domain two different domain decompositions, along with several optimizations to avoid unnecessary data transfers. It was found that due to the architecture of the machine under test, the speedup and runtimes depend </w:t>
+      </w:r>
+      <w:r>
+        <w:rPr>
+          <w:rFonts w:ascii="Times New Roman" w:hAnsi="Times New Roman" w:cs="Times New Roman"/>
+        </w:rPr>
+        <w:t xml:space="preserve">on how many cores the machine has and how many processes we allocate to each core. In our case, 4 processes were optimal for every amount of iteration due to the fact that our machine had 4 cores. Once the number of MPI worker processes was increased, the CPU increased its context switching, thus increasing the overall run time and making the overall speedup decline as number of processes increased. </w:t>
+      </w:r>
+    </w:p>
+    <w:p>
+      <w:pPr>
+        <w:pStyle w:val="ListParagraph"/>
+        <w:spacing w:line="276" w:lineRule="auto"/>
+        <w:ind w:left="0" w:firstLine="720"/>
+        <w:jc w:val="both"/>
+        <w:rPr>
+          <w:rFonts w:ascii="Times New Roman" w:hAnsi="Times New Roman" w:cs="Times New Roman"/>
+        </w:rPr>
+      </w:pPr>
+    </w:p>
+    <w:p>
+      <w:pPr>
+        <w:pStyle w:val="ListParagraph"/>
+        <w:spacing w:line="276" w:lineRule="auto"/>
+        <w:ind w:left="0" w:firstLine="720"/>
+        <w:jc w:val="both"/>
+        <w:rPr>
+          <w:rFonts w:ascii="Times New Roman" w:hAnsi="Times New Roman" w:cs="Times New Roman"/>
+        </w:rPr>
+      </w:pPr>
+    </w:p>
+    <w:p>
+      <w:pPr>
+        <w:pStyle w:val="ListParagraph"/>
+        <w:spacing w:line="276" w:lineRule="auto"/>
+        <w:ind w:left="0"/>
+        <w:jc w:val="both"/>
+        <w:rPr>
+          <w:rFonts w:ascii="Times New Roman" w:hAnsi="Times New Roman" w:cs="Times New Roman"/>
+          <w:b/>
+        </w:rPr>
+      </w:pPr>
+      <w:r>
+        <w:rPr>
+          <w:rFonts w:ascii="Times New Roman" w:hAnsi="Times New Roman" w:cs="Times New Roman"/>
+          <w:b/>
+        </w:rPr>
+        <w:t>Sources</w:t>
+      </w:r>
+    </w:p>
+    <w:p>
+      <w:pPr>
+        <w:pStyle w:val="ListParagraph"/>
+        <w:spacing w:line="276" w:lineRule="auto"/>
+        <w:ind w:left="0"/>
+        <w:jc w:val="both"/>
+        <w:rPr>
+          <w:rFonts w:ascii="Times New Roman" w:hAnsi="Times New Roman" w:cs="Times New Roman"/>
+          <w:b/>
+        </w:rPr>
+      </w:pPr>
       <w:bookmarkStart w:id="0" w:name="_GoBack"/>
-      <w:bookmarkEnd w:id="0"/>
-    </w:p>
+    </w:p>
+    <w:bookmarkEnd w:id="0"/>
     <w:p>
       <w:pPr>
         <w:pStyle w:val="ListParagraph"/>
@@ -4882,28 +6702,57 @@
         <w:jc w:val="both"/>
         <w:rPr>
           <w:rFonts w:ascii="Times New Roman" w:hAnsi="Times New Roman" w:cs="Times New Roman"/>
-          <w:b/>
-        </w:rPr>
-      </w:pPr>
-    </w:p>
-    <w:p>
-      <w:pPr>
-        <w:pStyle w:val="ListParagraph"/>
-        <w:spacing w:line="276" w:lineRule="auto"/>
-        <w:ind w:left="0"/>
-        <w:jc w:val="both"/>
-        <w:rPr>
-          <w:rFonts w:ascii="Times New Roman" w:hAnsi="Times New Roman" w:cs="Times New Roman"/>
-          <w:b/>
-        </w:rPr>
-      </w:pPr>
-      <w:r>
-        <w:rPr>
-          <w:rFonts w:ascii="Times New Roman" w:hAnsi="Times New Roman" w:cs="Times New Roman"/>
-          <w:b/>
-        </w:rPr>
-        <w:t>Conclusion</w:t>
-      </w:r>
+          <w:i/>
+        </w:rPr>
+      </w:pPr>
+      <w:r>
+        <w:rPr>
+          <w:rFonts w:ascii="Times New Roman" w:hAnsi="Times New Roman" w:cs="Times New Roman"/>
+          <w:i/>
+        </w:rPr>
+        <w:t xml:space="preserve">1. </w:t>
+      </w:r>
+      <w:proofErr w:type="spellStart"/>
+      <w:r>
+        <w:rPr>
+          <w:rFonts w:ascii="Times New Roman" w:hAnsi="Times New Roman" w:cs="Times New Roman"/>
+          <w:i/>
+        </w:rPr>
+        <w:t>Lugosh</w:t>
+      </w:r>
+      <w:proofErr w:type="spellEnd"/>
+      <w:r>
+        <w:rPr>
+          <w:rFonts w:ascii="Times New Roman" w:hAnsi="Times New Roman" w:cs="Times New Roman"/>
+          <w:i/>
+        </w:rPr>
+        <w:t>, Loren. ECSE420</w:t>
+      </w:r>
+      <w:proofErr w:type="gramStart"/>
+      <w:r>
+        <w:rPr>
+          <w:rFonts w:ascii="Times New Roman" w:hAnsi="Times New Roman" w:cs="Times New Roman"/>
+          <w:i/>
+        </w:rPr>
+        <w:t>,Finite</w:t>
+      </w:r>
+      <w:proofErr w:type="gramEnd"/>
+      <w:r>
+        <w:rPr>
+          <w:rFonts w:ascii="Times New Roman" w:hAnsi="Times New Roman" w:cs="Times New Roman"/>
+          <w:i/>
+        </w:rPr>
+        <w:t xml:space="preserve"> Elements Notes, PDF, McGill, 2016</w:t>
+      </w:r>
+    </w:p>
+    <w:p>
+      <w:pPr>
+        <w:spacing w:line="276" w:lineRule="auto"/>
+        <w:jc w:val="both"/>
+        <w:rPr>
+          <w:rFonts w:ascii="Times New Roman" w:hAnsi="Times New Roman" w:cs="Times New Roman"/>
+        </w:rPr>
+      </w:pPr>
     </w:p>
     <w:sectPr>
       <w:pgSz w:w="12240" w:h="15840"/>
@@ -6526,6 +8375,29 @@
     <w:rPr>
       <w:rFonts w:ascii="Times New Roman" w:eastAsia="Times New Roman" w:hAnsi="Times New Roman" w:cs="Times New Roman"/>
     </w:rPr>
+  </w:style>
+  <w:style w:type="table" w:styleId="TableGrid">
+    <w:name w:val="Table Grid"/>
+    <w:basedOn w:val="TableNormal"/>
+    <w:uiPriority w:val="59"/>
+    <w:rsid w:val="005F391F"/>
+    <w:tblPr>
+      <w:tblInd w:w="0" w:type="dxa"/>
+      <w:tblBorders>
+        <w:top w:val="single" w:sz="4" w:space="0" w:color="auto"/>
+        <w:left w:val="single" w:sz="4" w:space="0" w:color="auto"/>
+        <w:bottom w:val="single" w:sz="4" w:space="0" w:color="auto"/>
+        <w:right w:val="single" w:sz="4" w:space="0" w:color="auto"/>
+        <w:insideH w:val="single" w:sz="4" w:space="0" w:color="auto"/>
+        <w:insideV w:val="single" w:sz="4" w:space="0" w:color="auto"/>
+      </w:tblBorders>
+      <w:tblCellMar>
+        <w:top w:w="0" w:type="dxa"/>
+        <w:left w:w="108" w:type="dxa"/>
+        <w:bottom w:w="0" w:type="dxa"/>
+        <w:right w:w="108" w:type="dxa"/>
+      </w:tblCellMar>
+    </w:tblPr>
   </w:style>
 </w:styles>
 </file>
@@ -7099,7 +8971,7 @@
 </file>
 
 <file path=customXml/itemProps1.xml><?xml version="1.0" encoding="utf-8"?>
-<ds:datastoreItem xmlns:ds="http://schemas.openxmlformats.org/officeDocument/2006/customXml" ds:itemID="{74386614-28AD-1940-AC81-83FEB9988642}">
+<ds:datastoreItem xmlns:ds="http://schemas.openxmlformats.org/officeDocument/2006/customXml" ds:itemID="{B03FBD8C-70E2-764A-86DB-12E9DFE364AA}">
   <ds:schemaRefs>
     <ds:schemaRef ds:uri="http://schemas.openxmlformats.org/officeDocument/2006/bibliography"/>
   </ds:schemaRefs>

</xml_diff>